<commit_message>
Update to XML spec
</commit_message>
<xml_diff>
--- a/releases_staging/20140318_vMR_XML_Specification_R1_201401_DSTU_Specification/HL7_vMR_XML_Specification_Release_1_DSTU_Specification.docx
+++ b/releases_staging/20140318_vMR_XML_Specification_R1_201401_DSTU_Specification/HL7_vMR_XML_Specification_Release_1_DSTU_Specification.docx
@@ -1,6 +1,6 @@
 
 <file path=word/document.xml><?xml version="1.0" encoding="utf-8"?>
-<w:document xmlns:wpc="http://schemas.microsoft.com/office/word/2010/wordprocessingCanvas" xmlns:mo="http://schemas.microsoft.com/office/mac/office/2008/main" xmlns:mc="http://schemas.openxmlformats.org/markup-compatibility/2006" xmlns:mv="urn:schemas-microsoft-com:mac:vml" xmlns:o="urn:schemas-microsoft-com:office:office" xmlns:r="http://schemas.openxmlformats.org/officeDocument/2006/relationships" xmlns:m="http://schemas.openxmlformats.org/officeDocument/2006/math" xmlns:v="urn:schemas-microsoft-com:vml" xmlns:wp14="http://schemas.microsoft.com/office/word/2010/wordprocessingDrawing" xmlns:wp="http://schemas.openxmlformats.org/drawingml/2006/wordprocessingDrawing" xmlns:w10="urn:schemas-microsoft-com:office:word" xmlns:w="http://schemas.openxmlformats.org/wordprocessingml/2006/main" xmlns:w14="http://schemas.microsoft.com/office/word/2010/wordml" xmlns:wpg="http://schemas.microsoft.com/office/word/2010/wordprocessingGroup" xmlns:wpi="http://schemas.microsoft.com/office/word/2010/wordprocessingInk" xmlns:wne="http://schemas.microsoft.com/office/word/2006/wordml" xmlns:wps="http://schemas.microsoft.com/office/word/2010/wordprocessingShape" mc:Ignorable="w14 wp14">
+<w:document xmlns:wpc="http://schemas.microsoft.com/office/word/2010/wordprocessingCanvas" xmlns:mc="http://schemas.openxmlformats.org/markup-compatibility/2006" xmlns:o="urn:schemas-microsoft-com:office:office" xmlns:r="http://schemas.openxmlformats.org/officeDocument/2006/relationships" xmlns:m="http://schemas.openxmlformats.org/officeDocument/2006/math" xmlns:v="urn:schemas-microsoft-com:vml" xmlns:wp14="http://schemas.microsoft.com/office/word/2010/wordprocessingDrawing" xmlns:wp="http://schemas.openxmlformats.org/drawingml/2006/wordprocessingDrawing" xmlns:w10="urn:schemas-microsoft-com:office:word" xmlns:w="http://schemas.openxmlformats.org/wordprocessingml/2006/main" xmlns:w14="http://schemas.microsoft.com/office/word/2010/wordml" xmlns:wpg="http://schemas.microsoft.com/office/word/2010/wordprocessingGroup" xmlns:wpi="http://schemas.microsoft.com/office/word/2010/wordprocessingInk" xmlns:wne="http://schemas.microsoft.com/office/word/2006/wordml" xmlns:wps="http://schemas.microsoft.com/office/word/2010/wordprocessingShape" mc:Ignorable="w14 wp14">
   <w:body>
     <w:p>
       <w:pPr>
@@ -655,7 +655,6 @@
           <w:color w:val="000000"/>
           <w:u w:val="single"/>
         </w:rPr>
-        <w:lastRenderedPageBreak/>
         <w:t>Project Coordinator and Document Editor</w:t>
       </w:r>
     </w:p>
@@ -791,27 +790,7 @@
           <w:color w:val="000000"/>
           <w:sz w:val="22"/>
         </w:rPr>
-        <w:t xml:space="preserve">Aziz Boxwala, MD, PhD, FACMI, </w:t>
-      </w:r>
-      <w:proofErr w:type="spellStart"/>
-      <w:r>
-        <w:rPr>
-          <w:b w:val="0"/>
-          <w:bCs/>
-          <w:color w:val="000000"/>
-          <w:sz w:val="22"/>
-        </w:rPr>
-        <w:t>Meliorix</w:t>
-      </w:r>
-      <w:proofErr w:type="spellEnd"/>
-      <w:r>
-        <w:rPr>
-          <w:b w:val="0"/>
-          <w:bCs/>
-          <w:color w:val="000000"/>
-          <w:sz w:val="22"/>
-        </w:rPr>
-        <w:t xml:space="preserve"> </w:t>
+        <w:t xml:space="preserve">Aziz Boxwala, MD, PhD, FACMI, Meliorix </w:t>
       </w:r>
       <w:proofErr w:type="spellStart"/>
       <w:r>
@@ -1482,7 +1461,6 @@
           <w:u w:val="single"/>
           <w:lang w:val="en-US"/>
         </w:rPr>
-        <w:lastRenderedPageBreak/>
         <w:t>Identifying Information for Specification:</w:t>
       </w:r>
     </w:p>
@@ -3230,7 +3208,6 @@
       </w:pPr>
       <w:bookmarkStart w:id="1" w:name="_Toc256763831"/>
       <w:r>
-        <w:lastRenderedPageBreak/>
         <w:t>Table of Contents</w:t>
       </w:r>
       <w:bookmarkEnd w:id="1"/>
@@ -3278,8 +3255,6 @@
         </w:rPr>
         <w:fldChar w:fldCharType="separate"/>
       </w:r>
-      <w:bookmarkStart w:id="2" w:name="_GoBack"/>
-      <w:bookmarkEnd w:id="2"/>
       <w:r>
         <w:rPr>
           <w:noProof/>
@@ -4535,12 +4510,11 @@
         </w:pBdr>
         <w:spacing w:before="480" w:after="120"/>
       </w:pPr>
-      <w:bookmarkStart w:id="3" w:name="_Toc256763832"/>
-      <w:r>
-        <w:lastRenderedPageBreak/>
+      <w:bookmarkStart w:id="2" w:name="_Toc256763832"/>
+      <w:r>
         <w:t>Executive Summary</w:t>
       </w:r>
-      <w:bookmarkEnd w:id="3"/>
+      <w:bookmarkEnd w:id="2"/>
     </w:p>
     <w:p>
       <w:pPr>
@@ -4716,23 +4690,7 @@
           <w:rFonts w:ascii="Arial" w:hAnsi="Arial" w:cs="Arial"/>
           <w:b w:val="0"/>
         </w:rPr>
-        <w:t xml:space="preserve">This document is intended to document the </w:t>
-      </w:r>
-      <w:proofErr w:type="spellStart"/>
-      <w:r>
-        <w:rPr>
-          <w:rFonts w:ascii="Arial" w:hAnsi="Arial" w:cs="Arial"/>
-          <w:b w:val="0"/>
-        </w:rPr>
-        <w:t>vMR</w:t>
-      </w:r>
-      <w:proofErr w:type="spellEnd"/>
-      <w:r>
-        <w:rPr>
-          <w:rFonts w:ascii="Arial" w:hAnsi="Arial" w:cs="Arial"/>
-          <w:b w:val="0"/>
-        </w:rPr>
-        <w:t xml:space="preserve"> XML Schema by providing a high-level </w:t>
+        <w:t xml:space="preserve">This document is intended to document the vMR XML Schema by providing a high-level </w:t>
       </w:r>
       <w:r>
         <w:rPr>
@@ -4892,9 +4850,8 @@
         </w:pBdr>
         <w:spacing w:before="480" w:after="120"/>
       </w:pPr>
-      <w:bookmarkStart w:id="4" w:name="_Toc256763833"/>
-      <w:r>
-        <w:lastRenderedPageBreak/>
+      <w:bookmarkStart w:id="3" w:name="_Toc256763833"/>
+      <w:r>
         <w:t>XML</w:t>
       </w:r>
       <w:r>
@@ -4906,129 +4863,81 @@
       <w:r>
         <w:t xml:space="preserve"> for VMR</w:t>
       </w:r>
+      <w:bookmarkEnd w:id="3"/>
+    </w:p>
+    <w:p/>
+    <w:p>
+      <w:pPr>
+        <w:pStyle w:val="Heading2"/>
+      </w:pPr>
+      <w:bookmarkStart w:id="4" w:name="_Toc256763834"/>
+      <w:r>
+        <w:t>Conformance Statement</w:t>
+      </w:r>
       <w:bookmarkEnd w:id="4"/>
     </w:p>
-    <w:p/>
+    <w:p>
+      <w:pPr>
+        <w:ind w:left="1021"/>
+        <w:rPr>
+          <w:rFonts w:ascii="Arial" w:hAnsi="Arial" w:cs="Arial"/>
+          <w:b w:val="0"/>
+        </w:rPr>
+      </w:pPr>
+    </w:p>
+    <w:p>
+      <w:pPr>
+        <w:ind w:left="1021"/>
+        <w:rPr>
+          <w:rFonts w:ascii="Arial" w:hAnsi="Arial" w:cs="Arial"/>
+          <w:b w:val="0"/>
+        </w:rPr>
+      </w:pPr>
+      <w:r>
+        <w:rPr>
+          <w:rFonts w:ascii="Arial" w:hAnsi="Arial" w:cs="Arial"/>
+          <w:b w:val="0"/>
+        </w:rPr>
+        <w:t>Conformant XML instances must validate against the accompanying</w:t>
+      </w:r>
+      <w:r>
+        <w:rPr>
+          <w:rFonts w:ascii="Arial" w:hAnsi="Arial" w:cs="Arial"/>
+          <w:b w:val="0"/>
+        </w:rPr>
+        <w:t xml:space="preserve"> XML schemas</w:t>
+      </w:r>
+      <w:r>
+        <w:rPr>
+          <w:rFonts w:ascii="Arial" w:hAnsi="Arial" w:cs="Arial"/>
+          <w:b w:val="0"/>
+        </w:rPr>
+        <w:t xml:space="preserve">.  </w:t>
+      </w:r>
+      <w:r>
+        <w:rPr>
+          <w:rFonts w:ascii="Arial" w:hAnsi="Arial" w:cs="Arial"/>
+          <w:b w:val="0"/>
+        </w:rPr>
+        <w:t>Validation against the XML schemas is a necessary but not sufficient condition for a vMR represented in this XML format to be considered valid and conformant, as additional requirements may be specified in the comments in the vMR XML Schema. Of note, these comments in the XML Schema are faithful renditions of the text in the Logical Model. Additional conformance requirements may be specified in vMR templates. To summarize, valid and conformant instances are valid to the schema and any additional requirements specified in the schema comments and/or templates.</w:t>
+      </w:r>
+      <w:r>
+        <w:rPr>
+          <w:rFonts w:ascii="Arial" w:hAnsi="Arial" w:cs="Arial"/>
+          <w:b w:val="0"/>
+        </w:rPr>
+        <w:t xml:space="preserve"> The content of this paragraph is the sole normative section of the specification. </w:t>
+      </w:r>
+    </w:p>
     <w:p>
       <w:pPr>
         <w:pStyle w:val="Heading2"/>
       </w:pPr>
-      <w:bookmarkStart w:id="5" w:name="_Toc256763834"/>
-      <w:r>
-        <w:t>Conformance Statement</w:t>
+      <w:bookmarkStart w:id="5" w:name="_Toc256763835"/>
+      <w:r>
+        <w:t>Overview</w:t>
       </w:r>
       <w:bookmarkEnd w:id="5"/>
-    </w:p>
-    <w:p>
-      <w:pPr>
-        <w:ind w:left="1021"/>
-        <w:rPr>
-          <w:rFonts w:ascii="Arial" w:hAnsi="Arial" w:cs="Arial"/>
-          <w:b w:val="0"/>
-        </w:rPr>
-      </w:pPr>
-    </w:p>
-    <w:p>
-      <w:pPr>
-        <w:ind w:left="1021"/>
-        <w:rPr>
-          <w:rFonts w:ascii="Arial" w:hAnsi="Arial" w:cs="Arial"/>
-          <w:b w:val="0"/>
-        </w:rPr>
-      </w:pPr>
-      <w:r>
-        <w:rPr>
-          <w:rFonts w:ascii="Arial" w:hAnsi="Arial" w:cs="Arial"/>
-          <w:b w:val="0"/>
-        </w:rPr>
-        <w:t>Conformant XML instances must validate against the accompanying</w:t>
-      </w:r>
-      <w:r>
-        <w:rPr>
-          <w:rFonts w:ascii="Arial" w:hAnsi="Arial" w:cs="Arial"/>
-          <w:b w:val="0"/>
-        </w:rPr>
-        <w:t xml:space="preserve"> XML schemas</w:t>
-      </w:r>
-      <w:r>
-        <w:rPr>
-          <w:rFonts w:ascii="Arial" w:hAnsi="Arial" w:cs="Arial"/>
-          <w:b w:val="0"/>
-        </w:rPr>
-        <w:t xml:space="preserve">.  </w:t>
-      </w:r>
-      <w:r>
-        <w:rPr>
-          <w:rFonts w:ascii="Arial" w:hAnsi="Arial" w:cs="Arial"/>
-          <w:b w:val="0"/>
-        </w:rPr>
-        <w:t xml:space="preserve">Validation against the XML schemas is a necessary but not sufficient condition for a </w:t>
-      </w:r>
-      <w:proofErr w:type="spellStart"/>
-      <w:r>
-        <w:rPr>
-          <w:rFonts w:ascii="Arial" w:hAnsi="Arial" w:cs="Arial"/>
-          <w:b w:val="0"/>
-        </w:rPr>
-        <w:t>vMR</w:t>
-      </w:r>
-      <w:proofErr w:type="spellEnd"/>
-      <w:r>
-        <w:rPr>
-          <w:rFonts w:ascii="Arial" w:hAnsi="Arial" w:cs="Arial"/>
-          <w:b w:val="0"/>
-        </w:rPr>
-        <w:t xml:space="preserve"> represented in this XML format to be considered valid and conformant, as additional requirements may be specified in the comments in the </w:t>
-      </w:r>
-      <w:proofErr w:type="spellStart"/>
-      <w:r>
-        <w:rPr>
-          <w:rFonts w:ascii="Arial" w:hAnsi="Arial" w:cs="Arial"/>
-          <w:b w:val="0"/>
-        </w:rPr>
-        <w:t>vMR</w:t>
-      </w:r>
-      <w:proofErr w:type="spellEnd"/>
-      <w:r>
-        <w:rPr>
-          <w:rFonts w:ascii="Arial" w:hAnsi="Arial" w:cs="Arial"/>
-          <w:b w:val="0"/>
-        </w:rPr>
-        <w:t xml:space="preserve"> XML Schema. Of note, these comments in the XML Schema are faithful renditions of the text in the Logical Model. Additional conformance requirements may be specified in </w:t>
-      </w:r>
-      <w:proofErr w:type="spellStart"/>
-      <w:r>
-        <w:rPr>
-          <w:rFonts w:ascii="Arial" w:hAnsi="Arial" w:cs="Arial"/>
-          <w:b w:val="0"/>
-        </w:rPr>
-        <w:t>vMR</w:t>
-      </w:r>
-      <w:proofErr w:type="spellEnd"/>
-      <w:r>
-        <w:rPr>
-          <w:rFonts w:ascii="Arial" w:hAnsi="Arial" w:cs="Arial"/>
-          <w:b w:val="0"/>
-        </w:rPr>
-        <w:t xml:space="preserve"> templates. To summarize, valid and conformant instances are valid to the schema and any additional requirements specified in the schema comments and/or templates.</w:t>
-      </w:r>
-      <w:r>
-        <w:rPr>
-          <w:rFonts w:ascii="Arial" w:hAnsi="Arial" w:cs="Arial"/>
-          <w:b w:val="0"/>
-        </w:rPr>
-        <w:t xml:space="preserve"> The content of this paragraph is the sole normative section of the specification. </w:t>
-      </w:r>
-    </w:p>
-    <w:p>
-      <w:pPr>
-        <w:pStyle w:val="Heading2"/>
-      </w:pPr>
-      <w:bookmarkStart w:id="6" w:name="_Toc256763835"/>
-      <w:r>
-        <w:t>Overview</w:t>
-      </w:r>
-      <w:bookmarkEnd w:id="6"/>
     </w:p>
     <w:p>
       <w:pPr>
@@ -5724,14 +5633,7 @@
         <w:rPr>
           <w:lang w:val="en-US"/>
         </w:rPr>
-        <w:t xml:space="preserve">more detailed information on the semantics of the vMR, including guidance on how to </w:t>
-      </w:r>
-      <w:r>
-        <w:rPr>
-          <w:lang w:val="en-US"/>
-        </w:rPr>
-        <w:lastRenderedPageBreak/>
-        <w:t>represent common clinical concepts using the vMR and an example vMR derived from a Consolidated Clinical Document Architecture (CCDA) document.</w:t>
+        <w:t>more detailed information on the semantics of the vMR, including guidance on how to represent common clinical concepts using the vMR and an example vMR derived from a Consolidated Clinical Document Architecture (CCDA) document.</w:t>
       </w:r>
     </w:p>
     <w:p>
@@ -5784,7 +5686,7 @@
       <w:pPr>
         <w:pStyle w:val="Heading2"/>
       </w:pPr>
-      <w:bookmarkStart w:id="7" w:name="_Toc256763836"/>
+      <w:bookmarkStart w:id="6" w:name="_Toc256763836"/>
       <w:r>
         <w:t>Namespaces</w:t>
       </w:r>
@@ -5797,7 +5699,7 @@
       <w:r>
         <w:t>, and Design Approaches</w:t>
       </w:r>
-      <w:bookmarkEnd w:id="7"/>
+      <w:bookmarkEnd w:id="6"/>
     </w:p>
     <w:p>
       <w:pPr>
@@ -6482,7 +6384,6 @@
           <w:noProof/>
           <w:lang w:val="en-US"/>
         </w:rPr>
-        <w:lastRenderedPageBreak/>
         <w:drawing>
           <wp:inline distT="0" distB="0" distL="0" distR="0" wp14:anchorId="4F982D53" wp14:editId="1C0FB414">
             <wp:extent cx="5731510" cy="5425980"/>
@@ -6648,133 +6549,97 @@
         <w:rPr>
           <w:b w:val="0"/>
         </w:rPr>
-        <w:t xml:space="preserve"> in the </w:t>
+        <w:t xml:space="preserve"> in the vMR) may have any number of associated clinical statements. The vMR </w:t>
+      </w:r>
+      <w:r>
+        <w:rPr>
+          <w:b w:val="0"/>
+        </w:rPr>
+        <w:t xml:space="preserve">schema </w:t>
+      </w:r>
+      <w:r>
+        <w:rPr>
+          <w:b w:val="0"/>
+        </w:rPr>
+        <w:t xml:space="preserve">represents this collection as a sequence of </w:t>
+      </w:r>
+      <w:r>
+        <w:rPr>
+          <w:b w:val="0"/>
+        </w:rPr>
+        <w:t>c</w:t>
+      </w:r>
+      <w:r>
+        <w:rPr>
+          <w:b w:val="0"/>
+        </w:rPr>
+        <w:t>linicalStatement elements</w:t>
+      </w:r>
+      <w:r>
+        <w:rPr>
+          <w:b w:val="0"/>
+        </w:rPr>
+        <w:t xml:space="preserve"> of cardinality 0</w:t>
+      </w:r>
+      <w:proofErr w:type="gramStart"/>
+      <w:r>
+        <w:rPr>
+          <w:b w:val="0"/>
+        </w:rPr>
+        <w:t>..*</w:t>
+      </w:r>
+      <w:proofErr w:type="gramEnd"/>
+      <w:r>
+        <w:rPr>
+          <w:b w:val="0"/>
+        </w:rPr>
+        <w:t xml:space="preserve"> and</w:t>
+      </w:r>
+      <w:r>
+        <w:rPr>
+          <w:b w:val="0"/>
+        </w:rPr>
+        <w:t xml:space="preserve"> of type ‘ClinicalStatement’.</w:t>
+      </w:r>
+      <w:r>
+        <w:rPr>
+          <w:b w:val="0"/>
+        </w:rPr>
+        <w:t xml:space="preserve"> </w:t>
+      </w:r>
+      <w:r>
+        <w:rPr>
+          <w:b w:val="0"/>
+        </w:rPr>
+        <w:t xml:space="preserve">The type ClinicalStatement is the super class for a number of specializations such as </w:t>
       </w:r>
       <w:proofErr w:type="spellStart"/>
       <w:r>
         <w:rPr>
           <w:b w:val="0"/>
         </w:rPr>
-        <w:t>vMR</w:t>
+        <w:t>AdverseEvent</w:t>
       </w:r>
       <w:proofErr w:type="spellEnd"/>
       <w:r>
         <w:rPr>
           <w:b w:val="0"/>
         </w:rPr>
-        <w:t xml:space="preserve">) may have any number of associated clinical statements. The vMR </w:t>
-      </w:r>
-      <w:r>
-        <w:rPr>
-          <w:b w:val="0"/>
-        </w:rPr>
-        <w:t xml:space="preserve">schema </w:t>
-      </w:r>
-      <w:r>
-        <w:rPr>
-          <w:b w:val="0"/>
-        </w:rPr>
-        <w:t xml:space="preserve">represents this collection as a sequence of </w:t>
-      </w:r>
-      <w:r>
-        <w:rPr>
-          <w:b w:val="0"/>
-        </w:rPr>
-        <w:t>c</w:t>
-      </w:r>
-      <w:r>
-        <w:rPr>
-          <w:b w:val="0"/>
-        </w:rPr>
-        <w:t>linicalStatement elements</w:t>
-      </w:r>
-      <w:r>
-        <w:rPr>
-          <w:b w:val="0"/>
-        </w:rPr>
-        <w:t xml:space="preserve"> of cardinality 0</w:t>
-      </w:r>
-      <w:proofErr w:type="gramStart"/>
-      <w:r>
-        <w:rPr>
-          <w:b w:val="0"/>
-        </w:rPr>
-        <w:t>..</w:t>
-      </w:r>
-      <w:proofErr w:type="gramEnd"/>
-      <w:r>
-        <w:rPr>
-          <w:b w:val="0"/>
-        </w:rPr>
-        <w:t xml:space="preserve">* </w:t>
-      </w:r>
-      <w:proofErr w:type="gramStart"/>
-      <w:r>
-        <w:rPr>
-          <w:b w:val="0"/>
-        </w:rPr>
-        <w:t>and</w:t>
-      </w:r>
-      <w:proofErr w:type="gramEnd"/>
-      <w:r>
-        <w:rPr>
-          <w:b w:val="0"/>
-        </w:rPr>
-        <w:t xml:space="preserve"> of type ‘ClinicalStatement’.</w:t>
-      </w:r>
-      <w:r>
-        <w:rPr>
-          <w:b w:val="0"/>
-        </w:rPr>
-        <w:t xml:space="preserve"> </w:t>
-      </w:r>
-      <w:r>
-        <w:rPr>
-          <w:b w:val="0"/>
-        </w:rPr>
-        <w:t xml:space="preserve">The type ClinicalStatement is the super class for a number of specializations such as </w:t>
+        <w:t xml:space="preserve">, </w:t>
       </w:r>
       <w:proofErr w:type="spellStart"/>
       <w:r>
         <w:rPr>
           <w:b w:val="0"/>
         </w:rPr>
-        <w:t>AdverseEvent</w:t>
+        <w:t>ObservationResult</w:t>
       </w:r>
       <w:proofErr w:type="spellEnd"/>
       <w:r>
         <w:rPr>
           <w:b w:val="0"/>
         </w:rPr>
-        <w:t xml:space="preserve">, </w:t>
-      </w:r>
-      <w:proofErr w:type="spellStart"/>
-      <w:r>
-        <w:rPr>
-          <w:b w:val="0"/>
-        </w:rPr>
-        <w:t>ObservationResult</w:t>
-      </w:r>
-      <w:proofErr w:type="spellEnd"/>
-      <w:r>
-        <w:rPr>
-          <w:b w:val="0"/>
-        </w:rPr>
-        <w:t xml:space="preserve">, </w:t>
-      </w:r>
-      <w:proofErr w:type="spellStart"/>
-      <w:r>
-        <w:rPr>
-          <w:b w:val="0"/>
-        </w:rPr>
-        <w:t>ProcedureProposal</w:t>
-      </w:r>
-      <w:proofErr w:type="spellEnd"/>
-      <w:r>
-        <w:rPr>
-          <w:b w:val="0"/>
-        </w:rPr>
-        <w:t xml:space="preserve">, and so on. </w:t>
+        <w:t xml:space="preserve">, ProcedureProposal, and so on. </w:t>
       </w:r>
       <w:r>
         <w:rPr>
@@ -6812,7 +6677,6 @@
           <w:noProof/>
           <w:lang w:val="en-US"/>
         </w:rPr>
-        <w:lastRenderedPageBreak/>
         <w:drawing>
           <wp:inline distT="0" distB="0" distL="0" distR="0" wp14:anchorId="217C1E76" wp14:editId="31A95B60">
             <wp:extent cx="5731510" cy="2266950"/>
@@ -6895,7 +6759,7 @@
       <w:r>
         <w:t xml:space="preserve"> </w:t>
       </w:r>
-      <w:bookmarkStart w:id="8" w:name="_Toc256763837"/>
+      <w:bookmarkStart w:id="7" w:name="_Toc256763837"/>
       <w:r>
         <w:t xml:space="preserve">Quick </w:t>
       </w:r>
@@ -6905,7 +6769,7 @@
       <w:r>
         <w:t>uide to the Diagrams</w:t>
       </w:r>
-      <w:bookmarkEnd w:id="8"/>
+      <w:bookmarkEnd w:id="7"/>
     </w:p>
     <w:p>
       <w:pPr>
@@ -7350,13 +7214,27 @@
         </w:rPr>
         <w:t xml:space="preserve">’ namespace, the namespace prefix for the common </w:t>
       </w:r>
+      <w:r>
+        <w:rPr>
+          <w:b w:val="0"/>
+          <w:i/>
+        </w:rPr>
+        <w:t>vMR</w:t>
+      </w:r>
+      <w:r>
+        <w:rPr>
+          <w:b w:val="0"/>
+          <w:i/>
+        </w:rPr>
+        <w:t xml:space="preserve"> </w:t>
+      </w:r>
       <w:proofErr w:type="spellStart"/>
       <w:r>
         <w:rPr>
           <w:b w:val="0"/>
           <w:i/>
         </w:rPr>
-        <w:t>vMR</w:t>
+        <w:t>datatypes</w:t>
       </w:r>
       <w:proofErr w:type="spellEnd"/>
       <w:r>
@@ -7364,22 +7242,6 @@
           <w:b w:val="0"/>
           <w:i/>
         </w:rPr>
-        <w:t xml:space="preserve"> </w:t>
-      </w:r>
-      <w:proofErr w:type="spellStart"/>
-      <w:r>
-        <w:rPr>
-          <w:b w:val="0"/>
-          <w:i/>
-        </w:rPr>
-        <w:t>datatypes</w:t>
-      </w:r>
-      <w:proofErr w:type="spellEnd"/>
-      <w:r>
-        <w:rPr>
-          <w:b w:val="0"/>
-          <w:i/>
-        </w:rPr>
         <w:t>.</w:t>
       </w:r>
     </w:p>
@@ -7402,7 +7264,6 @@
         <w:rPr>
           <w:b w:val="0"/>
         </w:rPr>
-        <w:lastRenderedPageBreak/>
         <w:t>An abstract complex type is annotated with the ‘Abstract’ key word as shown below. It cannot be instantiated directly:</w:t>
       </w:r>
     </w:p>
@@ -7484,11 +7345,11 @@
       <w:pPr>
         <w:pStyle w:val="Heading2"/>
       </w:pPr>
-      <w:bookmarkStart w:id="9" w:name="_Toc256763838"/>
+      <w:bookmarkStart w:id="8" w:name="_Toc256763838"/>
       <w:r>
         <w:t>datatypes.xsd</w:t>
       </w:r>
-      <w:bookmarkEnd w:id="9"/>
+      <w:bookmarkEnd w:id="8"/>
     </w:p>
     <w:p>
       <w:pPr>
@@ -7686,533 +7547,528 @@
         <w:pStyle w:val="Heading2"/>
         <w:ind w:left="1008"/>
       </w:pPr>
-      <w:bookmarkStart w:id="10" w:name="_Toc256763839"/>
-      <w:r>
-        <w:lastRenderedPageBreak/>
+      <w:bookmarkStart w:id="9" w:name="_Toc256763839"/>
+      <w:r>
         <w:t>vmr.xsd</w:t>
       </w:r>
+      <w:bookmarkEnd w:id="9"/>
+    </w:p>
+    <w:p>
+      <w:pPr>
+        <w:ind w:left="1116"/>
+        <w:rPr>
+          <w:rFonts w:asciiTheme="minorHAnsi" w:hAnsiTheme="minorHAnsi" w:cstheme="minorHAnsi"/>
+          <w:b w:val="0"/>
+          <w:spacing w:val="0"/>
+          <w:szCs w:val="22"/>
+          <w:lang w:val="en-US"/>
+        </w:rPr>
+      </w:pPr>
+      <w:r>
+        <w:rPr>
+          <w:rFonts w:asciiTheme="minorHAnsi" w:hAnsiTheme="minorHAnsi" w:cstheme="minorHAnsi"/>
+          <w:b w:val="0"/>
+          <w:spacing w:val="0"/>
+          <w:szCs w:val="22"/>
+          <w:highlight w:val="white"/>
+          <w:lang w:val="en-US"/>
+        </w:rPr>
+        <w:t>This schema specifies information about a patient relevant for CDS.</w:t>
+      </w:r>
+      <w:r>
+        <w:rPr>
+          <w:rFonts w:asciiTheme="minorHAnsi" w:hAnsiTheme="minorHAnsi" w:cstheme="minorHAnsi"/>
+          <w:b w:val="0"/>
+          <w:spacing w:val="0"/>
+          <w:szCs w:val="22"/>
+          <w:lang w:val="en-US"/>
+        </w:rPr>
+        <w:t xml:space="preserve"> </w:t>
+      </w:r>
+      <w:r>
+        <w:rPr>
+          <w:rFonts w:asciiTheme="minorHAnsi" w:hAnsiTheme="minorHAnsi" w:cstheme="minorHAnsi"/>
+          <w:b w:val="0"/>
+          <w:spacing w:val="0"/>
+          <w:szCs w:val="22"/>
+          <w:lang w:val="en-US"/>
+        </w:rPr>
+        <w:t xml:space="preserve"> </w:t>
+      </w:r>
+      <w:r>
+        <w:rPr>
+          <w:rFonts w:asciiTheme="minorHAnsi" w:hAnsiTheme="minorHAnsi" w:cstheme="minorHAnsi"/>
+          <w:b w:val="0"/>
+          <w:spacing w:val="0"/>
+          <w:szCs w:val="22"/>
+          <w:lang w:val="en-US"/>
+        </w:rPr>
+        <w:t>Note that, associ</w:t>
+      </w:r>
+      <w:r>
+        <w:rPr>
+          <w:rFonts w:asciiTheme="minorHAnsi" w:hAnsiTheme="minorHAnsi" w:cstheme="minorHAnsi"/>
+          <w:b w:val="0"/>
+          <w:spacing w:val="0"/>
+          <w:szCs w:val="22"/>
+          <w:lang w:val="en-US"/>
+        </w:rPr>
+        <w:t>ated with each evaluated person</w:t>
+      </w:r>
+      <w:r>
+        <w:rPr>
+          <w:rFonts w:asciiTheme="minorHAnsi" w:hAnsiTheme="minorHAnsi" w:cstheme="minorHAnsi"/>
+          <w:b w:val="0"/>
+          <w:spacing w:val="0"/>
+          <w:szCs w:val="22"/>
+          <w:lang w:val="en-US"/>
+        </w:rPr>
+        <w:t xml:space="preserve">, such as a patient, is a set of clinical statements and demographic information about this person. </w:t>
+      </w:r>
+      <w:r>
+        <w:rPr>
+          <w:rFonts w:asciiTheme="minorHAnsi" w:hAnsiTheme="minorHAnsi" w:cstheme="minorHAnsi"/>
+          <w:b w:val="0"/>
+          <w:spacing w:val="0"/>
+          <w:szCs w:val="22"/>
+          <w:lang w:val="en-US"/>
+        </w:rPr>
+        <w:t xml:space="preserve"> </w:t>
+      </w:r>
+      <w:r>
+        <w:rPr>
+          <w:rFonts w:asciiTheme="minorHAnsi" w:hAnsiTheme="minorHAnsi" w:cstheme="minorHAnsi"/>
+          <w:b w:val="0"/>
+          <w:spacing w:val="0"/>
+          <w:szCs w:val="22"/>
+          <w:lang w:val="en-US"/>
+        </w:rPr>
+        <w:t xml:space="preserve">An evaluated person may be associated with other entities such as people or facilities. </w:t>
+      </w:r>
+      <w:r>
+        <w:rPr>
+          <w:rFonts w:asciiTheme="minorHAnsi" w:hAnsiTheme="minorHAnsi" w:cstheme="minorHAnsi"/>
+          <w:b w:val="0"/>
+          <w:spacing w:val="0"/>
+          <w:szCs w:val="22"/>
+          <w:lang w:val="en-US"/>
+        </w:rPr>
+        <w:t xml:space="preserve"> </w:t>
+      </w:r>
+      <w:r>
+        <w:rPr>
+          <w:rFonts w:asciiTheme="minorHAnsi" w:hAnsiTheme="minorHAnsi" w:cstheme="minorHAnsi"/>
+          <w:b w:val="0"/>
+          <w:spacing w:val="0"/>
+          <w:szCs w:val="22"/>
+          <w:lang w:val="en-US"/>
+        </w:rPr>
+        <w:t xml:space="preserve">Also note that clinical statements may be related to other clinical </w:t>
+      </w:r>
+      <w:r>
+        <w:rPr>
+          <w:rFonts w:asciiTheme="minorHAnsi" w:hAnsiTheme="minorHAnsi" w:cstheme="minorHAnsi"/>
+          <w:b w:val="0"/>
+          <w:spacing w:val="0"/>
+          <w:szCs w:val="22"/>
+          <w:lang w:val="en-US"/>
+        </w:rPr>
+        <w:t>statements</w:t>
+      </w:r>
+      <w:r>
+        <w:rPr>
+          <w:rFonts w:asciiTheme="minorHAnsi" w:hAnsiTheme="minorHAnsi" w:cstheme="minorHAnsi"/>
+          <w:b w:val="0"/>
+          <w:spacing w:val="0"/>
+          <w:szCs w:val="22"/>
+          <w:lang w:val="en-US"/>
+        </w:rPr>
+        <w:t xml:space="preserve"> such as </w:t>
+      </w:r>
+      <w:r>
+        <w:rPr>
+          <w:rFonts w:asciiTheme="minorHAnsi" w:hAnsiTheme="minorHAnsi" w:cstheme="minorHAnsi"/>
+          <w:b w:val="0"/>
+          <w:spacing w:val="0"/>
+          <w:szCs w:val="22"/>
+          <w:lang w:val="en-US"/>
+        </w:rPr>
+        <w:t>one or more</w:t>
+      </w:r>
+      <w:r>
+        <w:rPr>
+          <w:rFonts w:asciiTheme="minorHAnsi" w:hAnsiTheme="minorHAnsi" w:cstheme="minorHAnsi"/>
+          <w:b w:val="0"/>
+          <w:spacing w:val="0"/>
+          <w:szCs w:val="22"/>
+          <w:lang w:val="en-US"/>
+        </w:rPr>
+        <w:t xml:space="preserve"> </w:t>
+      </w:r>
+      <w:proofErr w:type="spellStart"/>
+      <w:r>
+        <w:rPr>
+          <w:rFonts w:asciiTheme="minorHAnsi" w:hAnsiTheme="minorHAnsi" w:cstheme="minorHAnsi"/>
+          <w:b w:val="0"/>
+          <w:spacing w:val="0"/>
+          <w:szCs w:val="22"/>
+          <w:lang w:val="en-US"/>
+        </w:rPr>
+        <w:t>ObservationResult</w:t>
+      </w:r>
+      <w:r>
+        <w:rPr>
+          <w:rFonts w:asciiTheme="minorHAnsi" w:hAnsiTheme="minorHAnsi" w:cstheme="minorHAnsi"/>
+          <w:b w:val="0"/>
+          <w:spacing w:val="0"/>
+          <w:szCs w:val="22"/>
+          <w:lang w:val="en-US"/>
+        </w:rPr>
+        <w:t>s</w:t>
+      </w:r>
+      <w:proofErr w:type="spellEnd"/>
+      <w:r>
+        <w:rPr>
+          <w:rFonts w:asciiTheme="minorHAnsi" w:hAnsiTheme="minorHAnsi" w:cstheme="minorHAnsi"/>
+          <w:b w:val="0"/>
+          <w:spacing w:val="0"/>
+          <w:szCs w:val="22"/>
+          <w:lang w:val="en-US"/>
+        </w:rPr>
+        <w:t xml:space="preserve"> tied to an </w:t>
+      </w:r>
+      <w:proofErr w:type="spellStart"/>
+      <w:r>
+        <w:rPr>
+          <w:rFonts w:asciiTheme="minorHAnsi" w:hAnsiTheme="minorHAnsi" w:cstheme="minorHAnsi"/>
+          <w:b w:val="0"/>
+          <w:spacing w:val="0"/>
+          <w:szCs w:val="22"/>
+          <w:lang w:val="en-US"/>
+        </w:rPr>
+        <w:t>AdverseEvent</w:t>
+      </w:r>
+      <w:proofErr w:type="spellEnd"/>
+      <w:r>
+        <w:rPr>
+          <w:rFonts w:asciiTheme="minorHAnsi" w:hAnsiTheme="minorHAnsi" w:cstheme="minorHAnsi"/>
+          <w:b w:val="0"/>
+          <w:spacing w:val="0"/>
+          <w:szCs w:val="22"/>
+          <w:lang w:val="en-US"/>
+        </w:rPr>
+        <w:t xml:space="preserve">. </w:t>
+      </w:r>
+      <w:r>
+        <w:rPr>
+          <w:rFonts w:asciiTheme="minorHAnsi" w:hAnsiTheme="minorHAnsi" w:cstheme="minorHAnsi"/>
+          <w:b w:val="0"/>
+          <w:spacing w:val="0"/>
+          <w:szCs w:val="22"/>
+          <w:lang w:val="en-US"/>
+        </w:rPr>
+        <w:t xml:space="preserve"> </w:t>
+      </w:r>
+    </w:p>
+    <w:p>
+      <w:pPr>
+        <w:ind w:left="1116"/>
+        <w:rPr>
+          <w:rFonts w:asciiTheme="minorHAnsi" w:hAnsiTheme="minorHAnsi" w:cstheme="minorHAnsi"/>
+          <w:b w:val="0"/>
+          <w:spacing w:val="0"/>
+          <w:szCs w:val="22"/>
+          <w:lang w:val="en-US"/>
+        </w:rPr>
+      </w:pPr>
+    </w:p>
+    <w:p>
+      <w:pPr>
+        <w:ind w:left="1116"/>
+        <w:rPr>
+          <w:rFonts w:asciiTheme="minorHAnsi" w:hAnsiTheme="minorHAnsi" w:cstheme="minorHAnsi"/>
+          <w:b w:val="0"/>
+          <w:szCs w:val="22"/>
+          <w:lang w:val="en-US"/>
+        </w:rPr>
+      </w:pPr>
+      <w:r>
+        <w:rPr>
+          <w:rFonts w:asciiTheme="minorHAnsi" w:hAnsiTheme="minorHAnsi" w:cstheme="minorHAnsi"/>
+          <w:b w:val="0"/>
+          <w:spacing w:val="0"/>
+          <w:szCs w:val="22"/>
+          <w:lang w:val="en-US"/>
+        </w:rPr>
+        <w:t xml:space="preserve">The vMR </w:t>
+      </w:r>
+      <w:r>
+        <w:rPr>
+          <w:rFonts w:asciiTheme="minorHAnsi" w:hAnsiTheme="minorHAnsi" w:cstheme="minorHAnsi"/>
+          <w:b w:val="0"/>
+          <w:spacing w:val="0"/>
+          <w:szCs w:val="22"/>
+          <w:lang w:val="en-US"/>
+        </w:rPr>
+        <w:t xml:space="preserve">schema </w:t>
+      </w:r>
+      <w:r>
+        <w:rPr>
+          <w:rFonts w:asciiTheme="minorHAnsi" w:hAnsiTheme="minorHAnsi" w:cstheme="minorHAnsi"/>
+          <w:b w:val="0"/>
+          <w:spacing w:val="0"/>
+          <w:szCs w:val="22"/>
+          <w:lang w:val="en-US"/>
+        </w:rPr>
+        <w:t xml:space="preserve">also </w:t>
+      </w:r>
+      <w:r>
+        <w:rPr>
+          <w:rFonts w:asciiTheme="minorHAnsi" w:hAnsiTheme="minorHAnsi" w:cstheme="minorHAnsi"/>
+          <w:b w:val="0"/>
+          <w:spacing w:val="0"/>
+          <w:szCs w:val="22"/>
+          <w:lang w:val="en-US"/>
+        </w:rPr>
+        <w:t>allows for</w:t>
+      </w:r>
+      <w:r>
+        <w:rPr>
+          <w:rFonts w:asciiTheme="minorHAnsi" w:hAnsiTheme="minorHAnsi" w:cstheme="minorHAnsi"/>
+          <w:b w:val="0"/>
+          <w:spacing w:val="0"/>
+          <w:szCs w:val="22"/>
+          <w:lang w:val="en-US"/>
+        </w:rPr>
+        <w:t xml:space="preserve"> the addition of new attributes to clinical statements and entities using a name-value pair extension mechanism.</w:t>
+      </w:r>
+    </w:p>
+    <w:p>
+      <w:pPr>
+        <w:ind w:left="1116"/>
+        <w:rPr>
+          <w:b w:val="0"/>
+          <w:lang w:val="en-US"/>
+        </w:rPr>
+      </w:pPr>
+    </w:p>
+    <w:p>
+      <w:pPr>
+        <w:ind w:left="1123"/>
+        <w:rPr>
+          <w:rFonts w:asciiTheme="minorHAnsi" w:hAnsiTheme="minorHAnsi" w:cstheme="minorHAnsi"/>
+          <w:b w:val="0"/>
+          <w:spacing w:val="0"/>
+          <w:szCs w:val="22"/>
+          <w:highlight w:val="white"/>
+          <w:lang w:val="en-US"/>
+        </w:rPr>
+      </w:pPr>
+      <w:r>
+        <w:rPr>
+          <w:rFonts w:asciiTheme="minorHAnsi" w:hAnsiTheme="minorHAnsi" w:cstheme="minorHAnsi"/>
+          <w:b w:val="0"/>
+          <w:spacing w:val="0"/>
+          <w:szCs w:val="22"/>
+          <w:highlight w:val="white"/>
+          <w:lang w:val="en-US"/>
+        </w:rPr>
+        <w:t>This schema is imported by the cdsInput.xsd</w:t>
+      </w:r>
+      <w:r>
+        <w:rPr>
+          <w:rFonts w:asciiTheme="minorHAnsi" w:hAnsiTheme="minorHAnsi" w:cstheme="minorHAnsi"/>
+          <w:b w:val="0"/>
+          <w:spacing w:val="0"/>
+          <w:szCs w:val="22"/>
+          <w:highlight w:val="white"/>
+          <w:lang w:val="en-US"/>
+        </w:rPr>
+        <w:t>, cdsInputSpecification</w:t>
+      </w:r>
+      <w:r>
+        <w:rPr>
+          <w:rFonts w:asciiTheme="minorHAnsi" w:hAnsiTheme="minorHAnsi" w:cstheme="minorHAnsi"/>
+          <w:b w:val="0"/>
+          <w:spacing w:val="0"/>
+          <w:szCs w:val="22"/>
+          <w:highlight w:val="white"/>
+          <w:lang w:val="en-US"/>
+        </w:rPr>
+        <w:t>.xsd</w:t>
+      </w:r>
+      <w:r>
+        <w:rPr>
+          <w:rFonts w:asciiTheme="minorHAnsi" w:hAnsiTheme="minorHAnsi" w:cstheme="minorHAnsi"/>
+          <w:b w:val="0"/>
+          <w:spacing w:val="0"/>
+          <w:szCs w:val="22"/>
+          <w:highlight w:val="white"/>
+          <w:lang w:val="en-US"/>
+        </w:rPr>
+        <w:t>, cdsOutput</w:t>
+      </w:r>
+      <w:r>
+        <w:rPr>
+          <w:rFonts w:asciiTheme="minorHAnsi" w:hAnsiTheme="minorHAnsi" w:cstheme="minorHAnsi"/>
+          <w:b w:val="0"/>
+          <w:spacing w:val="0"/>
+          <w:szCs w:val="22"/>
+          <w:highlight w:val="white"/>
+          <w:lang w:val="en-US"/>
+        </w:rPr>
+        <w:t>.xsd</w:t>
+      </w:r>
+      <w:r>
+        <w:rPr>
+          <w:rFonts w:asciiTheme="minorHAnsi" w:hAnsiTheme="minorHAnsi" w:cstheme="minorHAnsi"/>
+          <w:b w:val="0"/>
+          <w:spacing w:val="0"/>
+          <w:szCs w:val="22"/>
+          <w:highlight w:val="white"/>
+          <w:lang w:val="en-US"/>
+        </w:rPr>
+        <w:t xml:space="preserve"> and cdsOutput</w:t>
+      </w:r>
+      <w:r>
+        <w:rPr>
+          <w:rFonts w:asciiTheme="minorHAnsi" w:hAnsiTheme="minorHAnsi" w:cstheme="minorHAnsi"/>
+          <w:b w:val="0"/>
+          <w:spacing w:val="0"/>
+          <w:szCs w:val="22"/>
+          <w:highlight w:val="white"/>
+          <w:lang w:val="en-US"/>
+        </w:rPr>
+        <w:t>Specification</w:t>
+      </w:r>
+      <w:r>
+        <w:rPr>
+          <w:rFonts w:asciiTheme="minorHAnsi" w:hAnsiTheme="minorHAnsi" w:cstheme="minorHAnsi"/>
+          <w:b w:val="0"/>
+          <w:spacing w:val="0"/>
+          <w:szCs w:val="22"/>
+          <w:highlight w:val="white"/>
+          <w:lang w:val="en-US"/>
+        </w:rPr>
+        <w:t xml:space="preserve">.xsd </w:t>
+      </w:r>
+      <w:r>
+        <w:rPr>
+          <w:rFonts w:asciiTheme="minorHAnsi" w:hAnsiTheme="minorHAnsi" w:cstheme="minorHAnsi"/>
+          <w:b w:val="0"/>
+          <w:spacing w:val="0"/>
+          <w:szCs w:val="22"/>
+          <w:highlight w:val="white"/>
+          <w:lang w:val="en-US"/>
+        </w:rPr>
+        <w:t>schema</w:t>
+      </w:r>
+      <w:r>
+        <w:rPr>
+          <w:rFonts w:asciiTheme="minorHAnsi" w:hAnsiTheme="minorHAnsi" w:cstheme="minorHAnsi"/>
+          <w:b w:val="0"/>
+          <w:spacing w:val="0"/>
+          <w:szCs w:val="22"/>
+          <w:highlight w:val="white"/>
+          <w:lang w:val="en-US"/>
+        </w:rPr>
+        <w:t>s</w:t>
+      </w:r>
+      <w:r>
+        <w:rPr>
+          <w:rFonts w:asciiTheme="minorHAnsi" w:hAnsiTheme="minorHAnsi" w:cstheme="minorHAnsi"/>
+          <w:b w:val="0"/>
+          <w:spacing w:val="0"/>
+          <w:szCs w:val="22"/>
+          <w:highlight w:val="white"/>
+          <w:lang w:val="en-US"/>
+        </w:rPr>
+        <w:t>.</w:t>
+      </w:r>
+      <w:r>
+        <w:rPr>
+          <w:rFonts w:asciiTheme="minorHAnsi" w:hAnsiTheme="minorHAnsi" w:cstheme="minorHAnsi"/>
+          <w:b w:val="0"/>
+          <w:spacing w:val="0"/>
+          <w:szCs w:val="22"/>
+          <w:highlight w:val="white"/>
+          <w:lang w:val="en-US"/>
+        </w:rPr>
+        <w:t xml:space="preserve"> </w:t>
+      </w:r>
+      <w:r>
+        <w:rPr>
+          <w:rFonts w:asciiTheme="minorHAnsi" w:hAnsiTheme="minorHAnsi" w:cstheme="minorHAnsi"/>
+          <w:b w:val="0"/>
+          <w:spacing w:val="0"/>
+          <w:szCs w:val="22"/>
+          <w:highlight w:val="white"/>
+          <w:lang w:val="en-US"/>
+        </w:rPr>
+        <w:t xml:space="preserve"> </w:t>
+      </w:r>
+      <w:r>
+        <w:rPr>
+          <w:rFonts w:asciiTheme="minorHAnsi" w:hAnsiTheme="minorHAnsi" w:cstheme="minorHAnsi"/>
+          <w:b w:val="0"/>
+          <w:spacing w:val="0"/>
+          <w:szCs w:val="22"/>
+          <w:highlight w:val="white"/>
+          <w:lang w:val="en-US"/>
+        </w:rPr>
+        <w:t xml:space="preserve">The </w:t>
+      </w:r>
+      <w:r>
+        <w:rPr>
+          <w:rFonts w:asciiTheme="minorHAnsi" w:hAnsiTheme="minorHAnsi" w:cstheme="minorHAnsi"/>
+          <w:b w:val="0"/>
+          <w:spacing w:val="0"/>
+          <w:szCs w:val="22"/>
+          <w:highlight w:val="white"/>
+          <w:lang w:val="en-US"/>
+        </w:rPr>
+        <w:t>key</w:t>
+      </w:r>
+      <w:r>
+        <w:rPr>
+          <w:rFonts w:asciiTheme="minorHAnsi" w:hAnsiTheme="minorHAnsi" w:cstheme="minorHAnsi"/>
+          <w:b w:val="0"/>
+          <w:spacing w:val="0"/>
+          <w:szCs w:val="22"/>
+          <w:highlight w:val="white"/>
+          <w:lang w:val="en-US"/>
+        </w:rPr>
+        <w:t xml:space="preserve"> </w:t>
+      </w:r>
+      <w:r>
+        <w:rPr>
+          <w:rFonts w:asciiTheme="minorHAnsi" w:hAnsiTheme="minorHAnsi" w:cstheme="minorHAnsi"/>
+          <w:b w:val="0"/>
+          <w:spacing w:val="0"/>
+          <w:szCs w:val="22"/>
+          <w:highlight w:val="white"/>
+          <w:lang w:val="en-US"/>
+        </w:rPr>
+        <w:t>components of the vmr.xsd schema are shown below. Please refer to the schema for the actual specification.</w:t>
+      </w:r>
+    </w:p>
+    <w:p>
+      <w:pPr>
+        <w:ind w:left="1116"/>
+        <w:rPr>
+          <w:lang w:val="en-US"/>
+        </w:rPr>
+      </w:pPr>
+    </w:p>
+    <w:p>
+      <w:pPr>
+        <w:pStyle w:val="Heading2"/>
+      </w:pPr>
+      <w:bookmarkStart w:id="10" w:name="_Toc256763840"/>
+      <w:r>
+        <w:t>VMR Root Type</w:t>
+      </w:r>
       <w:bookmarkEnd w:id="10"/>
-    </w:p>
-    <w:p>
-      <w:pPr>
-        <w:ind w:left="1116"/>
-        <w:rPr>
-          <w:rFonts w:asciiTheme="minorHAnsi" w:hAnsiTheme="minorHAnsi" w:cstheme="minorHAnsi"/>
-          <w:b w:val="0"/>
-          <w:spacing w:val="0"/>
-          <w:szCs w:val="22"/>
-          <w:lang w:val="en-US"/>
-        </w:rPr>
-      </w:pPr>
-      <w:r>
-        <w:rPr>
-          <w:rFonts w:asciiTheme="minorHAnsi" w:hAnsiTheme="minorHAnsi" w:cstheme="minorHAnsi"/>
-          <w:b w:val="0"/>
-          <w:spacing w:val="0"/>
-          <w:szCs w:val="22"/>
-          <w:highlight w:val="white"/>
-          <w:lang w:val="en-US"/>
-        </w:rPr>
-        <w:t>This schema specifies information about a patient relevant for CDS.</w:t>
-      </w:r>
-      <w:r>
-        <w:rPr>
-          <w:rFonts w:asciiTheme="minorHAnsi" w:hAnsiTheme="minorHAnsi" w:cstheme="minorHAnsi"/>
-          <w:b w:val="0"/>
-          <w:spacing w:val="0"/>
-          <w:szCs w:val="22"/>
-          <w:lang w:val="en-US"/>
-        </w:rPr>
-        <w:t xml:space="preserve"> </w:t>
-      </w:r>
-      <w:r>
-        <w:rPr>
-          <w:rFonts w:asciiTheme="minorHAnsi" w:hAnsiTheme="minorHAnsi" w:cstheme="minorHAnsi"/>
-          <w:b w:val="0"/>
-          <w:spacing w:val="0"/>
-          <w:szCs w:val="22"/>
-          <w:lang w:val="en-US"/>
-        </w:rPr>
-        <w:t xml:space="preserve"> </w:t>
-      </w:r>
-      <w:r>
-        <w:rPr>
-          <w:rFonts w:asciiTheme="minorHAnsi" w:hAnsiTheme="minorHAnsi" w:cstheme="minorHAnsi"/>
-          <w:b w:val="0"/>
-          <w:spacing w:val="0"/>
-          <w:szCs w:val="22"/>
-          <w:lang w:val="en-US"/>
-        </w:rPr>
-        <w:t>Note that, associ</w:t>
-      </w:r>
-      <w:r>
-        <w:rPr>
-          <w:rFonts w:asciiTheme="minorHAnsi" w:hAnsiTheme="minorHAnsi" w:cstheme="minorHAnsi"/>
-          <w:b w:val="0"/>
-          <w:spacing w:val="0"/>
-          <w:szCs w:val="22"/>
-          <w:lang w:val="en-US"/>
-        </w:rPr>
-        <w:t>ated with each evaluated person</w:t>
-      </w:r>
-      <w:r>
-        <w:rPr>
-          <w:rFonts w:asciiTheme="minorHAnsi" w:hAnsiTheme="minorHAnsi" w:cstheme="minorHAnsi"/>
-          <w:b w:val="0"/>
-          <w:spacing w:val="0"/>
-          <w:szCs w:val="22"/>
-          <w:lang w:val="en-US"/>
-        </w:rPr>
-        <w:t xml:space="preserve">, such as a patient, is a set of clinical statements and demographic information about this person. </w:t>
-      </w:r>
-      <w:r>
-        <w:rPr>
-          <w:rFonts w:asciiTheme="minorHAnsi" w:hAnsiTheme="minorHAnsi" w:cstheme="minorHAnsi"/>
-          <w:b w:val="0"/>
-          <w:spacing w:val="0"/>
-          <w:szCs w:val="22"/>
-          <w:lang w:val="en-US"/>
-        </w:rPr>
-        <w:t xml:space="preserve"> </w:t>
-      </w:r>
-      <w:r>
-        <w:rPr>
-          <w:rFonts w:asciiTheme="minorHAnsi" w:hAnsiTheme="minorHAnsi" w:cstheme="minorHAnsi"/>
-          <w:b w:val="0"/>
-          <w:spacing w:val="0"/>
-          <w:szCs w:val="22"/>
-          <w:lang w:val="en-US"/>
-        </w:rPr>
-        <w:t xml:space="preserve">An evaluated person may be associated with other entities such as people or facilities. </w:t>
-      </w:r>
-      <w:r>
-        <w:rPr>
-          <w:rFonts w:asciiTheme="minorHAnsi" w:hAnsiTheme="minorHAnsi" w:cstheme="minorHAnsi"/>
-          <w:b w:val="0"/>
-          <w:spacing w:val="0"/>
-          <w:szCs w:val="22"/>
-          <w:lang w:val="en-US"/>
-        </w:rPr>
-        <w:t xml:space="preserve"> </w:t>
-      </w:r>
-      <w:r>
-        <w:rPr>
-          <w:rFonts w:asciiTheme="minorHAnsi" w:hAnsiTheme="minorHAnsi" w:cstheme="minorHAnsi"/>
-          <w:b w:val="0"/>
-          <w:spacing w:val="0"/>
-          <w:szCs w:val="22"/>
-          <w:lang w:val="en-US"/>
-        </w:rPr>
-        <w:t xml:space="preserve">Also note that clinical statements may be related to other clinical </w:t>
-      </w:r>
-      <w:r>
-        <w:rPr>
-          <w:rFonts w:asciiTheme="minorHAnsi" w:hAnsiTheme="minorHAnsi" w:cstheme="minorHAnsi"/>
-          <w:b w:val="0"/>
-          <w:spacing w:val="0"/>
-          <w:szCs w:val="22"/>
-          <w:lang w:val="en-US"/>
-        </w:rPr>
-        <w:t>statements</w:t>
-      </w:r>
-      <w:r>
-        <w:rPr>
-          <w:rFonts w:asciiTheme="minorHAnsi" w:hAnsiTheme="minorHAnsi" w:cstheme="minorHAnsi"/>
-          <w:b w:val="0"/>
-          <w:spacing w:val="0"/>
-          <w:szCs w:val="22"/>
-          <w:lang w:val="en-US"/>
-        </w:rPr>
-        <w:t xml:space="preserve"> such as </w:t>
-      </w:r>
-      <w:r>
-        <w:rPr>
-          <w:rFonts w:asciiTheme="minorHAnsi" w:hAnsiTheme="minorHAnsi" w:cstheme="minorHAnsi"/>
-          <w:b w:val="0"/>
-          <w:spacing w:val="0"/>
-          <w:szCs w:val="22"/>
-          <w:lang w:val="en-US"/>
-        </w:rPr>
-        <w:t>one or more</w:t>
-      </w:r>
-      <w:r>
-        <w:rPr>
-          <w:rFonts w:asciiTheme="minorHAnsi" w:hAnsiTheme="minorHAnsi" w:cstheme="minorHAnsi"/>
-          <w:b w:val="0"/>
-          <w:spacing w:val="0"/>
-          <w:szCs w:val="22"/>
-          <w:lang w:val="en-US"/>
-        </w:rPr>
-        <w:t xml:space="preserve"> </w:t>
-      </w:r>
-      <w:proofErr w:type="spellStart"/>
-      <w:r>
-        <w:rPr>
-          <w:rFonts w:asciiTheme="minorHAnsi" w:hAnsiTheme="minorHAnsi" w:cstheme="minorHAnsi"/>
-          <w:b w:val="0"/>
-          <w:spacing w:val="0"/>
-          <w:szCs w:val="22"/>
-          <w:lang w:val="en-US"/>
-        </w:rPr>
-        <w:t>ObservationResult</w:t>
-      </w:r>
-      <w:r>
-        <w:rPr>
-          <w:rFonts w:asciiTheme="minorHAnsi" w:hAnsiTheme="minorHAnsi" w:cstheme="minorHAnsi"/>
-          <w:b w:val="0"/>
-          <w:spacing w:val="0"/>
-          <w:szCs w:val="22"/>
-          <w:lang w:val="en-US"/>
-        </w:rPr>
-        <w:t>s</w:t>
-      </w:r>
-      <w:proofErr w:type="spellEnd"/>
-      <w:r>
-        <w:rPr>
-          <w:rFonts w:asciiTheme="minorHAnsi" w:hAnsiTheme="minorHAnsi" w:cstheme="minorHAnsi"/>
-          <w:b w:val="0"/>
-          <w:spacing w:val="0"/>
-          <w:szCs w:val="22"/>
-          <w:lang w:val="en-US"/>
-        </w:rPr>
-        <w:t xml:space="preserve"> tied to an </w:t>
-      </w:r>
-      <w:proofErr w:type="spellStart"/>
-      <w:r>
-        <w:rPr>
-          <w:rFonts w:asciiTheme="minorHAnsi" w:hAnsiTheme="minorHAnsi" w:cstheme="minorHAnsi"/>
-          <w:b w:val="0"/>
-          <w:spacing w:val="0"/>
-          <w:szCs w:val="22"/>
-          <w:lang w:val="en-US"/>
-        </w:rPr>
-        <w:t>AdverseEvent</w:t>
-      </w:r>
-      <w:proofErr w:type="spellEnd"/>
-      <w:r>
-        <w:rPr>
-          <w:rFonts w:asciiTheme="minorHAnsi" w:hAnsiTheme="minorHAnsi" w:cstheme="minorHAnsi"/>
-          <w:b w:val="0"/>
-          <w:spacing w:val="0"/>
-          <w:szCs w:val="22"/>
-          <w:lang w:val="en-US"/>
-        </w:rPr>
-        <w:t xml:space="preserve">. </w:t>
-      </w:r>
-      <w:r>
-        <w:rPr>
-          <w:rFonts w:asciiTheme="minorHAnsi" w:hAnsiTheme="minorHAnsi" w:cstheme="minorHAnsi"/>
-          <w:b w:val="0"/>
-          <w:spacing w:val="0"/>
-          <w:szCs w:val="22"/>
-          <w:lang w:val="en-US"/>
-        </w:rPr>
-        <w:t xml:space="preserve"> </w:t>
-      </w:r>
-    </w:p>
-    <w:p>
-      <w:pPr>
-        <w:ind w:left="1116"/>
-        <w:rPr>
-          <w:rFonts w:asciiTheme="minorHAnsi" w:hAnsiTheme="minorHAnsi" w:cstheme="minorHAnsi"/>
-          <w:b w:val="0"/>
-          <w:spacing w:val="0"/>
-          <w:szCs w:val="22"/>
-          <w:lang w:val="en-US"/>
-        </w:rPr>
-      </w:pPr>
-    </w:p>
-    <w:p>
-      <w:pPr>
-        <w:ind w:left="1116"/>
-        <w:rPr>
-          <w:rFonts w:asciiTheme="minorHAnsi" w:hAnsiTheme="minorHAnsi" w:cstheme="minorHAnsi"/>
-          <w:b w:val="0"/>
-          <w:szCs w:val="22"/>
-          <w:lang w:val="en-US"/>
-        </w:rPr>
-      </w:pPr>
-      <w:r>
-        <w:rPr>
-          <w:rFonts w:asciiTheme="minorHAnsi" w:hAnsiTheme="minorHAnsi" w:cstheme="minorHAnsi"/>
-          <w:b w:val="0"/>
-          <w:spacing w:val="0"/>
-          <w:szCs w:val="22"/>
-          <w:lang w:val="en-US"/>
-        </w:rPr>
-        <w:t xml:space="preserve">The vMR </w:t>
-      </w:r>
-      <w:r>
-        <w:rPr>
-          <w:rFonts w:asciiTheme="minorHAnsi" w:hAnsiTheme="minorHAnsi" w:cstheme="minorHAnsi"/>
-          <w:b w:val="0"/>
-          <w:spacing w:val="0"/>
-          <w:szCs w:val="22"/>
-          <w:lang w:val="en-US"/>
-        </w:rPr>
-        <w:t xml:space="preserve">schema </w:t>
-      </w:r>
-      <w:r>
-        <w:rPr>
-          <w:rFonts w:asciiTheme="minorHAnsi" w:hAnsiTheme="minorHAnsi" w:cstheme="minorHAnsi"/>
-          <w:b w:val="0"/>
-          <w:spacing w:val="0"/>
-          <w:szCs w:val="22"/>
-          <w:lang w:val="en-US"/>
-        </w:rPr>
-        <w:t xml:space="preserve">also </w:t>
-      </w:r>
-      <w:r>
-        <w:rPr>
-          <w:rFonts w:asciiTheme="minorHAnsi" w:hAnsiTheme="minorHAnsi" w:cstheme="minorHAnsi"/>
-          <w:b w:val="0"/>
-          <w:spacing w:val="0"/>
-          <w:szCs w:val="22"/>
-          <w:lang w:val="en-US"/>
-        </w:rPr>
-        <w:t>allows for</w:t>
-      </w:r>
-      <w:r>
-        <w:rPr>
-          <w:rFonts w:asciiTheme="minorHAnsi" w:hAnsiTheme="minorHAnsi" w:cstheme="minorHAnsi"/>
-          <w:b w:val="0"/>
-          <w:spacing w:val="0"/>
-          <w:szCs w:val="22"/>
-          <w:lang w:val="en-US"/>
-        </w:rPr>
-        <w:t xml:space="preserve"> the addition of new attributes to clinical statements and entities using a name-value pair extension mechanism.</w:t>
-      </w:r>
-    </w:p>
-    <w:p>
-      <w:pPr>
-        <w:ind w:left="1116"/>
-        <w:rPr>
-          <w:b w:val="0"/>
-          <w:lang w:val="en-US"/>
-        </w:rPr>
-      </w:pPr>
-    </w:p>
-    <w:p>
-      <w:pPr>
-        <w:ind w:left="1123"/>
-        <w:rPr>
-          <w:rFonts w:asciiTheme="minorHAnsi" w:hAnsiTheme="minorHAnsi" w:cstheme="minorHAnsi"/>
-          <w:b w:val="0"/>
-          <w:spacing w:val="0"/>
-          <w:szCs w:val="22"/>
-          <w:highlight w:val="white"/>
-          <w:lang w:val="en-US"/>
-        </w:rPr>
-      </w:pPr>
-      <w:r>
-        <w:rPr>
-          <w:rFonts w:asciiTheme="minorHAnsi" w:hAnsiTheme="minorHAnsi" w:cstheme="minorHAnsi"/>
-          <w:b w:val="0"/>
-          <w:spacing w:val="0"/>
-          <w:szCs w:val="22"/>
-          <w:highlight w:val="white"/>
-          <w:lang w:val="en-US"/>
-        </w:rPr>
-        <w:t>This schema is imported by the cdsInput.xsd</w:t>
-      </w:r>
-      <w:r>
-        <w:rPr>
-          <w:rFonts w:asciiTheme="minorHAnsi" w:hAnsiTheme="minorHAnsi" w:cstheme="minorHAnsi"/>
-          <w:b w:val="0"/>
-          <w:spacing w:val="0"/>
-          <w:szCs w:val="22"/>
-          <w:highlight w:val="white"/>
-          <w:lang w:val="en-US"/>
-        </w:rPr>
-        <w:t xml:space="preserve">, </w:t>
-      </w:r>
-      <w:proofErr w:type="spellStart"/>
-      <w:r>
-        <w:rPr>
-          <w:rFonts w:asciiTheme="minorHAnsi" w:hAnsiTheme="minorHAnsi" w:cstheme="minorHAnsi"/>
-          <w:b w:val="0"/>
-          <w:spacing w:val="0"/>
-          <w:szCs w:val="22"/>
-          <w:highlight w:val="white"/>
-          <w:lang w:val="en-US"/>
-        </w:rPr>
-        <w:t>cdsInputSpecification</w:t>
-      </w:r>
-      <w:proofErr w:type="spellEnd"/>
-      <w:r>
-        <w:rPr>
-          <w:rFonts w:asciiTheme="minorHAnsi" w:hAnsiTheme="minorHAnsi" w:cstheme="minorHAnsi"/>
-          <w:b w:val="0"/>
-          <w:spacing w:val="0"/>
-          <w:szCs w:val="22"/>
-          <w:highlight w:val="white"/>
-          <w:lang w:val="en-US"/>
-        </w:rPr>
-        <w:t xml:space="preserve">, </w:t>
-      </w:r>
-      <w:proofErr w:type="spellStart"/>
-      <w:r>
-        <w:rPr>
-          <w:rFonts w:asciiTheme="minorHAnsi" w:hAnsiTheme="minorHAnsi" w:cstheme="minorHAnsi"/>
-          <w:b w:val="0"/>
-          <w:spacing w:val="0"/>
-          <w:szCs w:val="22"/>
-          <w:highlight w:val="white"/>
-          <w:lang w:val="en-US"/>
-        </w:rPr>
-        <w:t>cdsOutput</w:t>
-      </w:r>
-      <w:proofErr w:type="spellEnd"/>
-      <w:r>
-        <w:rPr>
-          <w:rFonts w:asciiTheme="minorHAnsi" w:hAnsiTheme="minorHAnsi" w:cstheme="minorHAnsi"/>
-          <w:b w:val="0"/>
-          <w:spacing w:val="0"/>
-          <w:szCs w:val="22"/>
-          <w:highlight w:val="white"/>
-          <w:lang w:val="en-US"/>
-        </w:rPr>
-        <w:t xml:space="preserve"> and cdsOutput</w:t>
-      </w:r>
-      <w:r>
-        <w:rPr>
-          <w:rFonts w:asciiTheme="minorHAnsi" w:hAnsiTheme="minorHAnsi" w:cstheme="minorHAnsi"/>
-          <w:b w:val="0"/>
-          <w:spacing w:val="0"/>
-          <w:szCs w:val="22"/>
-          <w:highlight w:val="white"/>
-          <w:lang w:val="en-US"/>
-        </w:rPr>
-        <w:t>Specification</w:t>
-      </w:r>
-      <w:r>
-        <w:rPr>
-          <w:rFonts w:asciiTheme="minorHAnsi" w:hAnsiTheme="minorHAnsi" w:cstheme="minorHAnsi"/>
-          <w:b w:val="0"/>
-          <w:spacing w:val="0"/>
-          <w:szCs w:val="22"/>
-          <w:highlight w:val="white"/>
-          <w:lang w:val="en-US"/>
-        </w:rPr>
-        <w:t xml:space="preserve">.xsd </w:t>
-      </w:r>
-      <w:r>
-        <w:rPr>
-          <w:rFonts w:asciiTheme="minorHAnsi" w:hAnsiTheme="minorHAnsi" w:cstheme="minorHAnsi"/>
-          <w:b w:val="0"/>
-          <w:spacing w:val="0"/>
-          <w:szCs w:val="22"/>
-          <w:highlight w:val="white"/>
-          <w:lang w:val="en-US"/>
-        </w:rPr>
-        <w:t>schema</w:t>
-      </w:r>
-      <w:r>
-        <w:rPr>
-          <w:rFonts w:asciiTheme="minorHAnsi" w:hAnsiTheme="minorHAnsi" w:cstheme="minorHAnsi"/>
-          <w:b w:val="0"/>
-          <w:spacing w:val="0"/>
-          <w:szCs w:val="22"/>
-          <w:highlight w:val="white"/>
-          <w:lang w:val="en-US"/>
-        </w:rPr>
-        <w:t>s</w:t>
-      </w:r>
-      <w:r>
-        <w:rPr>
-          <w:rFonts w:asciiTheme="minorHAnsi" w:hAnsiTheme="minorHAnsi" w:cstheme="minorHAnsi"/>
-          <w:b w:val="0"/>
-          <w:spacing w:val="0"/>
-          <w:szCs w:val="22"/>
-          <w:highlight w:val="white"/>
-          <w:lang w:val="en-US"/>
-        </w:rPr>
-        <w:t>.</w:t>
-      </w:r>
-      <w:r>
-        <w:rPr>
-          <w:rFonts w:asciiTheme="minorHAnsi" w:hAnsiTheme="minorHAnsi" w:cstheme="minorHAnsi"/>
-          <w:b w:val="0"/>
-          <w:spacing w:val="0"/>
-          <w:szCs w:val="22"/>
-          <w:highlight w:val="white"/>
-          <w:lang w:val="en-US"/>
-        </w:rPr>
-        <w:t xml:space="preserve"> </w:t>
-      </w:r>
-      <w:r>
-        <w:rPr>
-          <w:rFonts w:asciiTheme="minorHAnsi" w:hAnsiTheme="minorHAnsi" w:cstheme="minorHAnsi"/>
-          <w:b w:val="0"/>
-          <w:spacing w:val="0"/>
-          <w:szCs w:val="22"/>
-          <w:highlight w:val="white"/>
-          <w:lang w:val="en-US"/>
-        </w:rPr>
-        <w:t xml:space="preserve"> </w:t>
-      </w:r>
-      <w:r>
-        <w:rPr>
-          <w:rFonts w:asciiTheme="minorHAnsi" w:hAnsiTheme="minorHAnsi" w:cstheme="minorHAnsi"/>
-          <w:b w:val="0"/>
-          <w:spacing w:val="0"/>
-          <w:szCs w:val="22"/>
-          <w:highlight w:val="white"/>
-          <w:lang w:val="en-US"/>
-        </w:rPr>
-        <w:t xml:space="preserve">The </w:t>
-      </w:r>
-      <w:r>
-        <w:rPr>
-          <w:rFonts w:asciiTheme="minorHAnsi" w:hAnsiTheme="minorHAnsi" w:cstheme="minorHAnsi"/>
-          <w:b w:val="0"/>
-          <w:spacing w:val="0"/>
-          <w:szCs w:val="22"/>
-          <w:highlight w:val="white"/>
-          <w:lang w:val="en-US"/>
-        </w:rPr>
-        <w:t>key</w:t>
-      </w:r>
-      <w:r>
-        <w:rPr>
-          <w:rFonts w:asciiTheme="minorHAnsi" w:hAnsiTheme="minorHAnsi" w:cstheme="minorHAnsi"/>
-          <w:b w:val="0"/>
-          <w:spacing w:val="0"/>
-          <w:szCs w:val="22"/>
-          <w:highlight w:val="white"/>
-          <w:lang w:val="en-US"/>
-        </w:rPr>
-        <w:t xml:space="preserve"> </w:t>
-      </w:r>
-      <w:r>
-        <w:rPr>
-          <w:rFonts w:asciiTheme="minorHAnsi" w:hAnsiTheme="minorHAnsi" w:cstheme="minorHAnsi"/>
-          <w:b w:val="0"/>
-          <w:spacing w:val="0"/>
-          <w:szCs w:val="22"/>
-          <w:highlight w:val="white"/>
-          <w:lang w:val="en-US"/>
-        </w:rPr>
-        <w:t>components of the vmr.xsd schema are shown below. Please refer to the schema for the actual specification.</w:t>
-      </w:r>
-    </w:p>
-    <w:p>
-      <w:pPr>
-        <w:ind w:left="1116"/>
-        <w:rPr>
-          <w:lang w:val="en-US"/>
-        </w:rPr>
-      </w:pPr>
-    </w:p>
-    <w:p>
-      <w:pPr>
-        <w:pStyle w:val="Heading2"/>
-      </w:pPr>
-      <w:bookmarkStart w:id="11" w:name="_Toc256763840"/>
-      <w:r>
-        <w:t>VMR Root Type</w:t>
-      </w:r>
-      <w:bookmarkEnd w:id="11"/>
     </w:p>
     <w:p>
       <w:pPr>
@@ -8553,7 +8409,6 @@
           <w:noProof/>
           <w:lang w:val="en-US"/>
         </w:rPr>
-        <w:lastRenderedPageBreak/>
         <w:drawing>
           <wp:inline distT="0" distB="0" distL="0" distR="0" wp14:anchorId="541DDA95" wp14:editId="18577793">
             <wp:extent cx="4267200" cy="8639175"/>
@@ -8865,7 +8720,6 @@
           <w:noProof/>
           <w:lang w:val="en-US"/>
         </w:rPr>
-        <w:lastRenderedPageBreak/>
         <w:drawing>
           <wp:inline distT="0" distB="0" distL="0" distR="0" wp14:anchorId="5B2A8B50" wp14:editId="0A2F7167">
             <wp:extent cx="4248150" cy="4629150"/>
@@ -8930,7 +8784,13 @@
         <w:fldChar w:fldCharType="end"/>
       </w:r>
       <w:r>
-        <w:t xml:space="preserve"> - The ClinicalStatement complex Type</w:t>
+        <w:t xml:space="preserve"> - The ClinicalStatement complex </w:t>
+      </w:r>
+      <w:r>
+        <w:t>t</w:t>
+      </w:r>
+      <w:r>
+        <w:t>ype</w:t>
       </w:r>
     </w:p>
     <w:p>
@@ -8954,7 +8814,29 @@
           <w:highlight w:val="white"/>
           <w:lang w:val="en-US"/>
         </w:rPr>
-        <w:t xml:space="preserve">The vMR is a highly flexible model which supports a number of extension mechanism. </w:t>
+        <w:t>The vMR is a highly flexible model which supports a number of extension mechanism</w:t>
+      </w:r>
+      <w:r>
+        <w:rPr>
+          <w:rFonts w:asciiTheme="minorHAnsi" w:hAnsiTheme="minorHAnsi" w:cstheme="minorHAnsi"/>
+          <w:b w:val="0"/>
+          <w:spacing w:val="0"/>
+          <w:szCs w:val="22"/>
+          <w:highlight w:val="white"/>
+          <w:lang w:val="en-US"/>
+        </w:rPr>
+        <w:t>s</w:t>
+      </w:r>
+      <w:r>
+        <w:rPr>
+          <w:rFonts w:asciiTheme="minorHAnsi" w:hAnsiTheme="minorHAnsi" w:cstheme="minorHAnsi"/>
+          <w:b w:val="0"/>
+          <w:spacing w:val="0"/>
+          <w:szCs w:val="22"/>
+          <w:highlight w:val="white"/>
+          <w:lang w:val="en-US"/>
+        </w:rPr>
+        <w:t xml:space="preserve">. </w:t>
       </w:r>
       <w:r>
         <w:rPr>
@@ -9250,7 +9132,7 @@
           <w:highlight w:val="white"/>
           <w:lang w:val="en-US"/>
         </w:rPr>
-        <w:t xml:space="preserve">Relations in the vMR follow a common pattern and can be thought of as a Subject – Predicate –Object relationship or a triple. </w:t>
+        <w:t>Relations in the vMR follow a common pattern and can be thought of as a Subject – Predicate –</w:t>
       </w:r>
       <w:r>
         <w:rPr>
@@ -9272,6 +9154,28 @@
           <w:highlight w:val="white"/>
           <w:lang w:val="en-US"/>
         </w:rPr>
+        <w:t xml:space="preserve">Object relationship or a triple. </w:t>
+      </w:r>
+      <w:r>
+        <w:rPr>
+          <w:rFonts w:asciiTheme="minorHAnsi" w:hAnsiTheme="minorHAnsi" w:cstheme="minorHAnsi"/>
+          <w:b w:val="0"/>
+          <w:spacing w:val="0"/>
+          <w:szCs w:val="22"/>
+          <w:highlight w:val="white"/>
+          <w:lang w:val="en-US"/>
+        </w:rPr>
+        <w:t xml:space="preserve"> </w:t>
+      </w:r>
+      <w:r>
+        <w:rPr>
+          <w:rFonts w:asciiTheme="minorHAnsi" w:hAnsiTheme="minorHAnsi" w:cstheme="minorHAnsi"/>
+          <w:b w:val="0"/>
+          <w:spacing w:val="0"/>
+          <w:szCs w:val="22"/>
+          <w:highlight w:val="white"/>
+          <w:lang w:val="en-US"/>
+        </w:rPr>
         <w:t xml:space="preserve">The </w:t>
       </w:r>
       <w:r>
@@ -9566,19 +9470,7 @@
           <w:highlight w:val="white"/>
           <w:lang w:val="en-US"/>
         </w:rPr>
-        <w:t xml:space="preserve"> is a valid target </w:t>
-      </w:r>
-      <w:r>
-        <w:rPr>
-          <w:rFonts w:asciiTheme="minorHAnsi" w:hAnsiTheme="minorHAnsi" w:cstheme="minorHAnsi"/>
-          <w:b w:val="0"/>
-          <w:spacing w:val="0"/>
-          <w:szCs w:val="22"/>
-          <w:highlight w:val="white"/>
-          <w:lang w:val="en-US"/>
-        </w:rPr>
-        <w:lastRenderedPageBreak/>
-        <w:t xml:space="preserve">of the relationship. </w:t>
+        <w:t xml:space="preserve"> is a valid target of the relationship. </w:t>
       </w:r>
       <w:r>
         <w:rPr>
@@ -9999,6 +9891,39 @@
         </w:rPr>
         <w:t xml:space="preserve">can be introduced to the Entity, </w:t>
       </w:r>
+      <w:r>
+        <w:rPr>
+          <w:rFonts w:asciiTheme="minorHAnsi" w:hAnsiTheme="minorHAnsi" w:cstheme="minorHAnsi"/>
+          <w:b w:val="0"/>
+          <w:spacing w:val="0"/>
+          <w:szCs w:val="22"/>
+          <w:highlight w:val="white"/>
+          <w:lang w:val="en-US"/>
+        </w:rPr>
+        <w:t>ClinicalS</w:t>
+      </w:r>
+      <w:r>
+        <w:rPr>
+          <w:rFonts w:asciiTheme="minorHAnsi" w:hAnsiTheme="minorHAnsi" w:cstheme="minorHAnsi"/>
+          <w:b w:val="0"/>
+          <w:spacing w:val="0"/>
+          <w:szCs w:val="22"/>
+          <w:highlight w:val="white"/>
+          <w:lang w:val="en-US"/>
+        </w:rPr>
+        <w:t>tatement</w:t>
+      </w:r>
+      <w:r>
+        <w:rPr>
+          <w:rFonts w:asciiTheme="minorHAnsi" w:hAnsiTheme="minorHAnsi" w:cstheme="minorHAnsi"/>
+          <w:b w:val="0"/>
+          <w:spacing w:val="0"/>
+          <w:szCs w:val="22"/>
+          <w:highlight w:val="white"/>
+          <w:lang w:val="en-US"/>
+        </w:rPr>
+        <w:t xml:space="preserve">, and </w:t>
+      </w:r>
       <w:proofErr w:type="spellStart"/>
       <w:r>
         <w:rPr>
@@ -10009,18 +9934,7 @@
           <w:highlight w:val="white"/>
           <w:lang w:val="en-US"/>
         </w:rPr>
-        <w:t>ClinicalS</w:t>
-      </w:r>
-      <w:r>
-        <w:rPr>
-          <w:rFonts w:asciiTheme="minorHAnsi" w:hAnsiTheme="minorHAnsi" w:cstheme="minorHAnsi"/>
-          <w:b w:val="0"/>
-          <w:spacing w:val="0"/>
-          <w:szCs w:val="22"/>
-          <w:highlight w:val="white"/>
-          <w:lang w:val="en-US"/>
-        </w:rPr>
-        <w:t>tatement</w:t>
+        <w:t>ExtendedVmrTypeBase</w:t>
       </w:r>
       <w:proofErr w:type="spellEnd"/>
       <w:r>
@@ -10032,7 +9946,165 @@
           <w:highlight w:val="white"/>
           <w:lang w:val="en-US"/>
         </w:rPr>
-        <w:t xml:space="preserve">, </w:t>
+        <w:t xml:space="preserve"> </w:t>
+      </w:r>
+      <w:r>
+        <w:rPr>
+          <w:rFonts w:asciiTheme="minorHAnsi" w:hAnsiTheme="minorHAnsi" w:cstheme="minorHAnsi"/>
+          <w:b w:val="0"/>
+          <w:spacing w:val="0"/>
+          <w:szCs w:val="22"/>
+          <w:highlight w:val="white"/>
+          <w:lang w:val="en-US"/>
+        </w:rPr>
+        <w:t xml:space="preserve">classes using the </w:t>
+      </w:r>
+      <w:proofErr w:type="spellStart"/>
+      <w:r>
+        <w:rPr>
+          <w:rFonts w:asciiTheme="minorHAnsi" w:hAnsiTheme="minorHAnsi" w:cstheme="minorHAnsi"/>
+          <w:b w:val="0"/>
+          <w:spacing w:val="0"/>
+          <w:szCs w:val="22"/>
+          <w:highlight w:val="white"/>
+          <w:lang w:val="en-US"/>
+        </w:rPr>
+        <w:t>NameValuePair</w:t>
+      </w:r>
+      <w:proofErr w:type="spellEnd"/>
+      <w:r>
+        <w:rPr>
+          <w:rFonts w:asciiTheme="minorHAnsi" w:hAnsiTheme="minorHAnsi" w:cstheme="minorHAnsi"/>
+          <w:b w:val="0"/>
+          <w:spacing w:val="0"/>
+          <w:szCs w:val="22"/>
+          <w:highlight w:val="white"/>
+          <w:lang w:val="en-US"/>
+        </w:rPr>
+        <w:t xml:space="preserve"> type.</w:t>
+      </w:r>
+      <w:r>
+        <w:rPr>
+          <w:rFonts w:asciiTheme="minorHAnsi" w:hAnsiTheme="minorHAnsi" w:cstheme="minorHAnsi"/>
+          <w:b w:val="0"/>
+          <w:spacing w:val="0"/>
+          <w:szCs w:val="22"/>
+          <w:highlight w:val="white"/>
+          <w:lang w:val="en-US"/>
+        </w:rPr>
+        <w:t xml:space="preserve"> </w:t>
+      </w:r>
+      <w:r>
+        <w:rPr>
+          <w:rFonts w:asciiTheme="minorHAnsi" w:hAnsiTheme="minorHAnsi" w:cstheme="minorHAnsi"/>
+          <w:b w:val="0"/>
+          <w:spacing w:val="0"/>
+          <w:szCs w:val="22"/>
+          <w:highlight w:val="white"/>
+          <w:lang w:val="en-US"/>
+        </w:rPr>
+        <w:t xml:space="preserve"> </w:t>
+      </w:r>
+      <w:r>
+        <w:rPr>
+          <w:rFonts w:asciiTheme="minorHAnsi" w:hAnsiTheme="minorHAnsi" w:cstheme="minorHAnsi"/>
+          <w:b w:val="0"/>
+          <w:spacing w:val="0"/>
+          <w:szCs w:val="22"/>
+          <w:highlight w:val="white"/>
+          <w:lang w:val="en-US"/>
+        </w:rPr>
+        <w:t xml:space="preserve">Entity, </w:t>
+      </w:r>
+      <w:r>
+        <w:rPr>
+          <w:rFonts w:asciiTheme="minorHAnsi" w:hAnsiTheme="minorHAnsi" w:cstheme="minorHAnsi"/>
+          <w:b w:val="0"/>
+          <w:spacing w:val="0"/>
+          <w:szCs w:val="22"/>
+          <w:highlight w:val="white"/>
+          <w:lang w:val="en-US"/>
+        </w:rPr>
+        <w:t>Clinical Statement</w:t>
+      </w:r>
+      <w:r>
+        <w:rPr>
+          <w:rFonts w:asciiTheme="minorHAnsi" w:hAnsiTheme="minorHAnsi" w:cstheme="minorHAnsi"/>
+          <w:b w:val="0"/>
+          <w:spacing w:val="0"/>
+          <w:szCs w:val="22"/>
+          <w:highlight w:val="white"/>
+          <w:lang w:val="en-US"/>
+        </w:rPr>
+        <w:t xml:space="preserve">, and the </w:t>
+      </w:r>
+      <w:proofErr w:type="spellStart"/>
+      <w:r>
+        <w:rPr>
+          <w:rFonts w:asciiTheme="minorHAnsi" w:hAnsiTheme="minorHAnsi" w:cstheme="minorHAnsi"/>
+          <w:b w:val="0"/>
+          <w:spacing w:val="0"/>
+          <w:szCs w:val="22"/>
+          <w:highlight w:val="white"/>
+          <w:lang w:val="en-US"/>
+        </w:rPr>
+        <w:t>ExtendedVmrTypeBase</w:t>
+      </w:r>
+      <w:proofErr w:type="spellEnd"/>
+      <w:r>
+        <w:rPr>
+          <w:rFonts w:asciiTheme="minorHAnsi" w:hAnsiTheme="minorHAnsi" w:cstheme="minorHAnsi"/>
+          <w:b w:val="0"/>
+          <w:spacing w:val="0"/>
+          <w:szCs w:val="22"/>
+          <w:highlight w:val="white"/>
+          <w:lang w:val="en-US"/>
+        </w:rPr>
+        <w:t xml:space="preserve"> specify an </w:t>
+      </w:r>
+      <w:r>
+        <w:rPr>
+          <w:rFonts w:asciiTheme="minorHAnsi" w:hAnsiTheme="minorHAnsi" w:cstheme="minorHAnsi"/>
+          <w:b w:val="0"/>
+          <w:spacing w:val="0"/>
+          <w:szCs w:val="22"/>
+          <w:highlight w:val="white"/>
+          <w:lang w:val="en-US"/>
+        </w:rPr>
+        <w:t>“</w:t>
+      </w:r>
+      <w:r>
+        <w:rPr>
+          <w:rFonts w:asciiTheme="minorHAnsi" w:hAnsiTheme="minorHAnsi" w:cstheme="minorHAnsi"/>
+          <w:b w:val="0"/>
+          <w:spacing w:val="0"/>
+          <w:szCs w:val="22"/>
+          <w:highlight w:val="white"/>
+          <w:lang w:val="en-US"/>
+        </w:rPr>
+        <w:t>attribute</w:t>
+      </w:r>
+      <w:r>
+        <w:rPr>
+          <w:rFonts w:asciiTheme="minorHAnsi" w:hAnsiTheme="minorHAnsi" w:cstheme="minorHAnsi"/>
+          <w:b w:val="0"/>
+          <w:spacing w:val="0"/>
+          <w:szCs w:val="22"/>
+          <w:highlight w:val="white"/>
+          <w:lang w:val="en-US"/>
+        </w:rPr>
+        <w:t>”</w:t>
+      </w:r>
+      <w:r>
+        <w:rPr>
+          <w:rFonts w:asciiTheme="minorHAnsi" w:hAnsiTheme="minorHAnsi" w:cstheme="minorHAnsi"/>
+          <w:b w:val="0"/>
+          <w:spacing w:val="0"/>
+          <w:szCs w:val="22"/>
+          <w:highlight w:val="white"/>
+          <w:lang w:val="en-US"/>
+        </w:rPr>
+        <w:t xml:space="preserve"> element of multiple cardinality (0</w:t>
       </w:r>
       <w:proofErr w:type="gramStart"/>
       <w:r>
@@ -10044,7 +10116,19 @@
           <w:highlight w:val="white"/>
           <w:lang w:val="en-US"/>
         </w:rPr>
-        <w:t xml:space="preserve">and </w:t>
+        <w:t>..*</w:t>
+      </w:r>
+      <w:proofErr w:type="gramEnd"/>
+      <w:r>
+        <w:rPr>
+          <w:rFonts w:asciiTheme="minorHAnsi" w:hAnsiTheme="minorHAnsi" w:cstheme="minorHAnsi"/>
+          <w:b w:val="0"/>
+          <w:spacing w:val="0"/>
+          <w:szCs w:val="22"/>
+          <w:highlight w:val="white"/>
+          <w:lang w:val="en-US"/>
+        </w:rPr>
+        <w:t xml:space="preserve">) to support such an extension mechanism. </w:t>
       </w:r>
       <w:r>
         <w:rPr>
@@ -10057,6 +10141,28 @@
         </w:rPr>
         <w:t xml:space="preserve"> </w:t>
       </w:r>
+      <w:r>
+        <w:rPr>
+          <w:rFonts w:asciiTheme="minorHAnsi" w:hAnsiTheme="minorHAnsi" w:cstheme="minorHAnsi"/>
+          <w:b w:val="0"/>
+          <w:spacing w:val="0"/>
+          <w:szCs w:val="22"/>
+          <w:highlight w:val="white"/>
+          <w:lang w:val="en-US"/>
+        </w:rPr>
+        <w:t xml:space="preserve">The name of the attribute </w:t>
+      </w:r>
+      <w:r>
+        <w:rPr>
+          <w:rFonts w:asciiTheme="minorHAnsi" w:hAnsiTheme="minorHAnsi" w:cstheme="minorHAnsi"/>
+          <w:b w:val="0"/>
+          <w:spacing w:val="0"/>
+          <w:szCs w:val="22"/>
+          <w:highlight w:val="white"/>
+          <w:lang w:val="en-US"/>
+        </w:rPr>
+        <w:t>is specified as a string, generally a token with no spaces such as ‘</w:t>
+      </w:r>
       <w:proofErr w:type="spellStart"/>
       <w:r>
         <w:rPr>
@@ -10067,10 +10173,20 @@
           <w:highlight w:val="white"/>
           <w:lang w:val="en-US"/>
         </w:rPr>
-        <w:t>ExtendedVmrTypeBase</w:t>
+        <w:t>frequencyOfAdministration</w:t>
       </w:r>
       <w:proofErr w:type="spellEnd"/>
-      <w:proofErr w:type="gramEnd"/>
+      <w:r>
+        <w:rPr>
+          <w:rFonts w:asciiTheme="minorHAnsi" w:hAnsiTheme="minorHAnsi" w:cstheme="minorHAnsi"/>
+          <w:b w:val="0"/>
+          <w:spacing w:val="0"/>
+          <w:szCs w:val="22"/>
+          <w:highlight w:val="white"/>
+          <w:lang w:val="en-US"/>
+        </w:rPr>
+        <w:t>’. A</w:t>
+      </w:r>
       <w:r>
         <w:rPr>
           <w:rFonts w:asciiTheme="minorHAnsi" w:hAnsiTheme="minorHAnsi" w:cstheme="minorHAnsi"/>
@@ -10091,7 +10207,73 @@
           <w:highlight w:val="white"/>
           <w:lang w:val="en-US"/>
         </w:rPr>
-        <w:t xml:space="preserve">classes using the </w:t>
+        <w:t>concept descriptor</w:t>
+      </w:r>
+      <w:r>
+        <w:rPr>
+          <w:rFonts w:asciiTheme="minorHAnsi" w:hAnsiTheme="minorHAnsi" w:cstheme="minorHAnsi"/>
+          <w:b w:val="0"/>
+          <w:spacing w:val="0"/>
+          <w:szCs w:val="22"/>
+          <w:highlight w:val="white"/>
+          <w:lang w:val="en-US"/>
+        </w:rPr>
+        <w:t xml:space="preserve"> </w:t>
+      </w:r>
+      <w:r>
+        <w:rPr>
+          <w:rFonts w:asciiTheme="minorHAnsi" w:hAnsiTheme="minorHAnsi" w:cstheme="minorHAnsi"/>
+          <w:b w:val="0"/>
+          <w:spacing w:val="0"/>
+          <w:szCs w:val="22"/>
+          <w:highlight w:val="white"/>
+          <w:lang w:val="en-US"/>
+        </w:rPr>
+        <w:t>(CD) type</w:t>
+      </w:r>
+      <w:r>
+        <w:rPr>
+          <w:rFonts w:asciiTheme="minorHAnsi" w:hAnsiTheme="minorHAnsi" w:cstheme="minorHAnsi"/>
+          <w:b w:val="0"/>
+          <w:spacing w:val="0"/>
+          <w:szCs w:val="22"/>
+          <w:highlight w:val="white"/>
+          <w:lang w:val="en-US"/>
+        </w:rPr>
+        <w:t xml:space="preserve"> can be used to associate this </w:t>
+      </w:r>
+      <w:r>
+        <w:rPr>
+          <w:rFonts w:asciiTheme="minorHAnsi" w:hAnsiTheme="minorHAnsi" w:cstheme="minorHAnsi"/>
+          <w:b w:val="0"/>
+          <w:spacing w:val="0"/>
+          <w:szCs w:val="22"/>
+          <w:highlight w:val="white"/>
+          <w:lang w:val="en-US"/>
+        </w:rPr>
+        <w:t xml:space="preserve">extension </w:t>
+      </w:r>
+      <w:r>
+        <w:rPr>
+          <w:rFonts w:asciiTheme="minorHAnsi" w:hAnsiTheme="minorHAnsi" w:cstheme="minorHAnsi"/>
+          <w:b w:val="0"/>
+          <w:spacing w:val="0"/>
+          <w:szCs w:val="22"/>
+          <w:highlight w:val="white"/>
+          <w:lang w:val="en-US"/>
+        </w:rPr>
+        <w:t>attribute with a semantic category</w:t>
+      </w:r>
+      <w:r>
+        <w:rPr>
+          <w:rFonts w:asciiTheme="minorHAnsi" w:hAnsiTheme="minorHAnsi" w:cstheme="minorHAnsi"/>
+          <w:b w:val="0"/>
+          <w:spacing w:val="0"/>
+          <w:szCs w:val="22"/>
+          <w:highlight w:val="white"/>
+          <w:lang w:val="en-US"/>
+        </w:rPr>
+        <w:t xml:space="preserve"> (using the </w:t>
       </w:r>
       <w:proofErr w:type="spellStart"/>
       <w:r>
@@ -10103,7 +10285,7 @@
           <w:highlight w:val="white"/>
           <w:lang w:val="en-US"/>
         </w:rPr>
-        <w:t>NameValuePair</w:t>
+        <w:t>semanticCode</w:t>
       </w:r>
       <w:proofErr w:type="spellEnd"/>
       <w:r>
@@ -10115,7 +10297,40 @@
           <w:highlight w:val="white"/>
           <w:lang w:val="en-US"/>
         </w:rPr>
-        <w:t xml:space="preserve"> type.</w:t>
+        <w:t xml:space="preserve"> field)</w:t>
+      </w:r>
+      <w:r>
+        <w:rPr>
+          <w:rFonts w:asciiTheme="minorHAnsi" w:hAnsiTheme="minorHAnsi" w:cstheme="minorHAnsi"/>
+          <w:b w:val="0"/>
+          <w:spacing w:val="0"/>
+          <w:szCs w:val="22"/>
+          <w:highlight w:val="white"/>
+          <w:lang w:val="en-US"/>
+        </w:rPr>
+        <w:t xml:space="preserve"> chosen from</w:t>
+      </w:r>
+      <w:r>
+        <w:rPr>
+          <w:rFonts w:asciiTheme="minorHAnsi" w:hAnsiTheme="minorHAnsi" w:cstheme="minorHAnsi"/>
+          <w:b w:val="0"/>
+          <w:spacing w:val="0"/>
+          <w:szCs w:val="22"/>
+          <w:highlight w:val="white"/>
+          <w:lang w:val="en-US"/>
+        </w:rPr>
+        <w:t xml:space="preserve"> a controlled terminology</w:t>
+      </w:r>
+      <w:r>
+        <w:rPr>
+          <w:rFonts w:asciiTheme="minorHAnsi" w:hAnsiTheme="minorHAnsi" w:cstheme="minorHAnsi"/>
+          <w:b w:val="0"/>
+          <w:spacing w:val="0"/>
+          <w:szCs w:val="22"/>
+          <w:highlight w:val="white"/>
+          <w:lang w:val="en-US"/>
+        </w:rPr>
+        <w:t>.</w:t>
       </w:r>
       <w:r>
         <w:rPr>
@@ -10137,40 +10352,7 @@
           <w:highlight w:val="white"/>
           <w:lang w:val="en-US"/>
         </w:rPr>
-        <w:t xml:space="preserve"> </w:t>
-      </w:r>
-      <w:r>
-        <w:rPr>
-          <w:rFonts w:asciiTheme="minorHAnsi" w:hAnsiTheme="minorHAnsi" w:cstheme="minorHAnsi"/>
-          <w:b w:val="0"/>
-          <w:spacing w:val="0"/>
-          <w:szCs w:val="22"/>
-          <w:highlight w:val="white"/>
-          <w:lang w:val="en-US"/>
-        </w:rPr>
-        <w:t xml:space="preserve">Entity, </w:t>
-      </w:r>
-      <w:r>
-        <w:rPr>
-          <w:rFonts w:asciiTheme="minorHAnsi" w:hAnsiTheme="minorHAnsi" w:cstheme="minorHAnsi"/>
-          <w:b w:val="0"/>
-          <w:spacing w:val="0"/>
-          <w:szCs w:val="22"/>
-          <w:highlight w:val="white"/>
-          <w:lang w:val="en-US"/>
-        </w:rPr>
-        <w:t>Clinical Statement</w:t>
-      </w:r>
-      <w:r>
-        <w:rPr>
-          <w:rFonts w:asciiTheme="minorHAnsi" w:hAnsiTheme="minorHAnsi" w:cstheme="minorHAnsi"/>
-          <w:b w:val="0"/>
-          <w:spacing w:val="0"/>
-          <w:szCs w:val="22"/>
-          <w:highlight w:val="white"/>
-          <w:lang w:val="en-US"/>
-        </w:rPr>
-        <w:t xml:space="preserve">, and the </w:t>
+        <w:t xml:space="preserve">The value of the attribute is of type </w:t>
       </w:r>
       <w:proofErr w:type="spellStart"/>
       <w:r>
@@ -10182,7 +10364,18 @@
           <w:highlight w:val="white"/>
           <w:lang w:val="en-US"/>
         </w:rPr>
-        <w:t>ExtendedVmrTypeBase</w:t>
+        <w:t>ExtendedVmrTyp</w:t>
+      </w:r>
+      <w:r>
+        <w:rPr>
+          <w:rFonts w:asciiTheme="minorHAnsi" w:hAnsiTheme="minorHAnsi" w:cstheme="minorHAnsi"/>
+          <w:b w:val="0"/>
+          <w:spacing w:val="0"/>
+          <w:szCs w:val="22"/>
+          <w:highlight w:val="white"/>
+          <w:lang w:val="en-US"/>
+        </w:rPr>
+        <w:t>eBase</w:t>
       </w:r>
       <w:proofErr w:type="spellEnd"/>
       <w:r>
@@ -10194,132 +10387,29 @@
           <w:highlight w:val="white"/>
           <w:lang w:val="en-US"/>
         </w:rPr>
-        <w:t xml:space="preserve"> specify an </w:t>
-      </w:r>
-      <w:r>
-        <w:rPr>
-          <w:rFonts w:asciiTheme="minorHAnsi" w:hAnsiTheme="minorHAnsi" w:cstheme="minorHAnsi"/>
-          <w:b w:val="0"/>
-          <w:spacing w:val="0"/>
-          <w:szCs w:val="22"/>
-          <w:highlight w:val="white"/>
-          <w:lang w:val="en-US"/>
-        </w:rPr>
-        <w:t>“</w:t>
-      </w:r>
-      <w:r>
-        <w:rPr>
-          <w:rFonts w:asciiTheme="minorHAnsi" w:hAnsiTheme="minorHAnsi" w:cstheme="minorHAnsi"/>
-          <w:b w:val="0"/>
-          <w:spacing w:val="0"/>
-          <w:szCs w:val="22"/>
-          <w:highlight w:val="white"/>
-          <w:lang w:val="en-US"/>
-        </w:rPr>
-        <w:t>attribute</w:t>
-      </w:r>
-      <w:r>
-        <w:rPr>
-          <w:rFonts w:asciiTheme="minorHAnsi" w:hAnsiTheme="minorHAnsi" w:cstheme="minorHAnsi"/>
-          <w:b w:val="0"/>
-          <w:spacing w:val="0"/>
-          <w:szCs w:val="22"/>
-          <w:highlight w:val="white"/>
-          <w:lang w:val="en-US"/>
-        </w:rPr>
-        <w:t>”</w:t>
-      </w:r>
-      <w:r>
-        <w:rPr>
-          <w:rFonts w:asciiTheme="minorHAnsi" w:hAnsiTheme="minorHAnsi" w:cstheme="minorHAnsi"/>
-          <w:b w:val="0"/>
-          <w:spacing w:val="0"/>
-          <w:szCs w:val="22"/>
-          <w:highlight w:val="white"/>
-          <w:lang w:val="en-US"/>
-        </w:rPr>
-        <w:t xml:space="preserve"> element of multiple cardinality (0</w:t>
-      </w:r>
-      <w:proofErr w:type="gramStart"/>
-      <w:r>
-        <w:rPr>
-          <w:rFonts w:asciiTheme="minorHAnsi" w:hAnsiTheme="minorHAnsi" w:cstheme="minorHAnsi"/>
-          <w:b w:val="0"/>
-          <w:spacing w:val="0"/>
-          <w:szCs w:val="22"/>
-          <w:highlight w:val="white"/>
-          <w:lang w:val="en-US"/>
-        </w:rPr>
-        <w:t>..</w:t>
-      </w:r>
-      <w:proofErr w:type="gramEnd"/>
-      <w:r>
-        <w:rPr>
-          <w:rFonts w:asciiTheme="minorHAnsi" w:hAnsiTheme="minorHAnsi" w:cstheme="minorHAnsi"/>
-          <w:b w:val="0"/>
-          <w:spacing w:val="0"/>
-          <w:szCs w:val="22"/>
-          <w:highlight w:val="white"/>
-          <w:lang w:val="en-US"/>
-        </w:rPr>
-        <w:t xml:space="preserve">*) </w:t>
-      </w:r>
-      <w:proofErr w:type="gramStart"/>
-      <w:r>
-        <w:rPr>
-          <w:rFonts w:asciiTheme="minorHAnsi" w:hAnsiTheme="minorHAnsi" w:cstheme="minorHAnsi"/>
-          <w:b w:val="0"/>
-          <w:spacing w:val="0"/>
-          <w:szCs w:val="22"/>
-          <w:highlight w:val="white"/>
-          <w:lang w:val="en-US"/>
-        </w:rPr>
-        <w:t>to</w:t>
-      </w:r>
-      <w:proofErr w:type="gramEnd"/>
-      <w:r>
-        <w:rPr>
-          <w:rFonts w:asciiTheme="minorHAnsi" w:hAnsiTheme="minorHAnsi" w:cstheme="minorHAnsi"/>
-          <w:b w:val="0"/>
-          <w:spacing w:val="0"/>
-          <w:szCs w:val="22"/>
-          <w:highlight w:val="white"/>
-          <w:lang w:val="en-US"/>
-        </w:rPr>
-        <w:t xml:space="preserve"> support such an extension mechanism. </w:t>
-      </w:r>
-      <w:r>
-        <w:rPr>
-          <w:rFonts w:asciiTheme="minorHAnsi" w:hAnsiTheme="minorHAnsi" w:cstheme="minorHAnsi"/>
-          <w:b w:val="0"/>
-          <w:spacing w:val="0"/>
-          <w:szCs w:val="22"/>
-          <w:highlight w:val="white"/>
-          <w:lang w:val="en-US"/>
-        </w:rPr>
-        <w:t xml:space="preserve"> </w:t>
-      </w:r>
-      <w:r>
-        <w:rPr>
-          <w:rFonts w:asciiTheme="minorHAnsi" w:hAnsiTheme="minorHAnsi" w:cstheme="minorHAnsi"/>
-          <w:b w:val="0"/>
-          <w:spacing w:val="0"/>
-          <w:szCs w:val="22"/>
-          <w:highlight w:val="white"/>
-          <w:lang w:val="en-US"/>
-        </w:rPr>
-        <w:t xml:space="preserve">The name of the attribute </w:t>
-      </w:r>
-      <w:r>
-        <w:rPr>
-          <w:rFonts w:asciiTheme="minorHAnsi" w:hAnsiTheme="minorHAnsi" w:cstheme="minorHAnsi"/>
-          <w:b w:val="0"/>
-          <w:spacing w:val="0"/>
-          <w:szCs w:val="22"/>
-          <w:highlight w:val="white"/>
-          <w:lang w:val="en-US"/>
-        </w:rPr>
-        <w:t>is specified as a string, generally a token with no spaces such as ‘</w:t>
+        <w:t xml:space="preserve">, an abstract class with an expressive </w:t>
+      </w:r>
+      <w:r>
+        <w:rPr>
+          <w:rFonts w:asciiTheme="minorHAnsi" w:hAnsiTheme="minorHAnsi" w:cstheme="minorHAnsi"/>
+          <w:b w:val="0"/>
+          <w:spacing w:val="0"/>
+          <w:szCs w:val="22"/>
+          <w:highlight w:val="white"/>
+          <w:lang w:val="en-US"/>
+        </w:rPr>
+        <w:t xml:space="preserve">number of specializations. This allows the value of an attribute to be any of the </w:t>
+      </w:r>
+      <w:r>
+        <w:rPr>
+          <w:rFonts w:asciiTheme="minorHAnsi" w:hAnsiTheme="minorHAnsi" w:cstheme="minorHAnsi"/>
+          <w:b w:val="0"/>
+          <w:spacing w:val="0"/>
+          <w:szCs w:val="22"/>
+          <w:highlight w:val="white"/>
+          <w:lang w:val="en-US"/>
+        </w:rPr>
+        <w:t xml:space="preserve">vMR </w:t>
       </w:r>
       <w:proofErr w:type="spellStart"/>
       <w:r>
@@ -10331,7 +10421,7 @@
           <w:highlight w:val="white"/>
           <w:lang w:val="en-US"/>
         </w:rPr>
-        <w:t>frequencyOfAdministration</w:t>
+        <w:t>datatypes</w:t>
       </w:r>
       <w:proofErr w:type="spellEnd"/>
       <w:r>
@@ -10343,304 +10433,7 @@
           <w:highlight w:val="white"/>
           <w:lang w:val="en-US"/>
         </w:rPr>
-        <w:t>’. A</w:t>
-      </w:r>
-      <w:r>
-        <w:rPr>
-          <w:rFonts w:asciiTheme="minorHAnsi" w:hAnsiTheme="minorHAnsi" w:cstheme="minorHAnsi"/>
-          <w:b w:val="0"/>
-          <w:spacing w:val="0"/>
-          <w:szCs w:val="22"/>
-          <w:highlight w:val="white"/>
-          <w:lang w:val="en-US"/>
-        </w:rPr>
-        <w:t xml:space="preserve"> </w:t>
-      </w:r>
-      <w:r>
-        <w:rPr>
-          <w:rFonts w:asciiTheme="minorHAnsi" w:hAnsiTheme="minorHAnsi" w:cstheme="minorHAnsi"/>
-          <w:b w:val="0"/>
-          <w:spacing w:val="0"/>
-          <w:szCs w:val="22"/>
-          <w:highlight w:val="white"/>
-          <w:lang w:val="en-US"/>
-        </w:rPr>
-        <w:t>concept descriptor</w:t>
-      </w:r>
-      <w:r>
-        <w:rPr>
-          <w:rFonts w:asciiTheme="minorHAnsi" w:hAnsiTheme="minorHAnsi" w:cstheme="minorHAnsi"/>
-          <w:b w:val="0"/>
-          <w:spacing w:val="0"/>
-          <w:szCs w:val="22"/>
-          <w:highlight w:val="white"/>
-          <w:lang w:val="en-US"/>
-        </w:rPr>
-        <w:t xml:space="preserve"> </w:t>
-      </w:r>
-      <w:r>
-        <w:rPr>
-          <w:rFonts w:asciiTheme="minorHAnsi" w:hAnsiTheme="minorHAnsi" w:cstheme="minorHAnsi"/>
-          <w:b w:val="0"/>
-          <w:spacing w:val="0"/>
-          <w:szCs w:val="22"/>
-          <w:highlight w:val="white"/>
-          <w:lang w:val="en-US"/>
-        </w:rPr>
-        <w:t>(CD) type</w:t>
-      </w:r>
-      <w:r>
-        <w:rPr>
-          <w:rFonts w:asciiTheme="minorHAnsi" w:hAnsiTheme="minorHAnsi" w:cstheme="minorHAnsi"/>
-          <w:b w:val="0"/>
-          <w:spacing w:val="0"/>
-          <w:szCs w:val="22"/>
-          <w:highlight w:val="white"/>
-          <w:lang w:val="en-US"/>
-        </w:rPr>
-        <w:t xml:space="preserve"> can be used to associate </w:t>
-      </w:r>
-      <w:r>
-        <w:rPr>
-          <w:rFonts w:asciiTheme="minorHAnsi" w:hAnsiTheme="minorHAnsi" w:cstheme="minorHAnsi"/>
-          <w:b w:val="0"/>
-          <w:spacing w:val="0"/>
-          <w:szCs w:val="22"/>
-          <w:highlight w:val="white"/>
-          <w:lang w:val="en-US"/>
-        </w:rPr>
-        <w:lastRenderedPageBreak/>
-        <w:t xml:space="preserve">this </w:t>
-      </w:r>
-      <w:r>
-        <w:rPr>
-          <w:rFonts w:asciiTheme="minorHAnsi" w:hAnsiTheme="minorHAnsi" w:cstheme="minorHAnsi"/>
-          <w:b w:val="0"/>
-          <w:spacing w:val="0"/>
-          <w:szCs w:val="22"/>
-          <w:highlight w:val="white"/>
-          <w:lang w:val="en-US"/>
-        </w:rPr>
-        <w:t xml:space="preserve">extension </w:t>
-      </w:r>
-      <w:r>
-        <w:rPr>
-          <w:rFonts w:asciiTheme="minorHAnsi" w:hAnsiTheme="minorHAnsi" w:cstheme="minorHAnsi"/>
-          <w:b w:val="0"/>
-          <w:spacing w:val="0"/>
-          <w:szCs w:val="22"/>
-          <w:highlight w:val="white"/>
-          <w:lang w:val="en-US"/>
-        </w:rPr>
-        <w:t>attribute with a semantic category</w:t>
-      </w:r>
-      <w:r>
-        <w:rPr>
-          <w:rFonts w:asciiTheme="minorHAnsi" w:hAnsiTheme="minorHAnsi" w:cstheme="minorHAnsi"/>
-          <w:b w:val="0"/>
-          <w:spacing w:val="0"/>
-          <w:szCs w:val="22"/>
-          <w:highlight w:val="white"/>
-          <w:lang w:val="en-US"/>
-        </w:rPr>
-        <w:t xml:space="preserve"> (using the </w:t>
-      </w:r>
-      <w:proofErr w:type="spellStart"/>
-      <w:r>
-        <w:rPr>
-          <w:rFonts w:asciiTheme="minorHAnsi" w:hAnsiTheme="minorHAnsi" w:cstheme="minorHAnsi"/>
-          <w:b w:val="0"/>
-          <w:spacing w:val="0"/>
-          <w:szCs w:val="22"/>
-          <w:highlight w:val="white"/>
-          <w:lang w:val="en-US"/>
-        </w:rPr>
-        <w:t>semanticCode</w:t>
-      </w:r>
-      <w:proofErr w:type="spellEnd"/>
-      <w:r>
-        <w:rPr>
-          <w:rFonts w:asciiTheme="minorHAnsi" w:hAnsiTheme="minorHAnsi" w:cstheme="minorHAnsi"/>
-          <w:b w:val="0"/>
-          <w:spacing w:val="0"/>
-          <w:szCs w:val="22"/>
-          <w:highlight w:val="white"/>
-          <w:lang w:val="en-US"/>
-        </w:rPr>
-        <w:t xml:space="preserve"> field)</w:t>
-      </w:r>
-      <w:r>
-        <w:rPr>
-          <w:rFonts w:asciiTheme="minorHAnsi" w:hAnsiTheme="minorHAnsi" w:cstheme="minorHAnsi"/>
-          <w:b w:val="0"/>
-          <w:spacing w:val="0"/>
-          <w:szCs w:val="22"/>
-          <w:highlight w:val="white"/>
-          <w:lang w:val="en-US"/>
-        </w:rPr>
-        <w:t xml:space="preserve"> chosen from</w:t>
-      </w:r>
-      <w:r>
-        <w:rPr>
-          <w:rFonts w:asciiTheme="minorHAnsi" w:hAnsiTheme="minorHAnsi" w:cstheme="minorHAnsi"/>
-          <w:b w:val="0"/>
-          <w:spacing w:val="0"/>
-          <w:szCs w:val="22"/>
-          <w:highlight w:val="white"/>
-          <w:lang w:val="en-US"/>
-        </w:rPr>
-        <w:t xml:space="preserve"> a controlled terminology</w:t>
-      </w:r>
-      <w:r>
-        <w:rPr>
-          <w:rFonts w:asciiTheme="minorHAnsi" w:hAnsiTheme="minorHAnsi" w:cstheme="minorHAnsi"/>
-          <w:b w:val="0"/>
-          <w:spacing w:val="0"/>
-          <w:szCs w:val="22"/>
-          <w:highlight w:val="white"/>
-          <w:lang w:val="en-US"/>
-        </w:rPr>
-        <w:t>.</w:t>
-      </w:r>
-      <w:r>
-        <w:rPr>
-          <w:rFonts w:asciiTheme="minorHAnsi" w:hAnsiTheme="minorHAnsi" w:cstheme="minorHAnsi"/>
-          <w:b w:val="0"/>
-          <w:spacing w:val="0"/>
-          <w:szCs w:val="22"/>
-          <w:highlight w:val="white"/>
-          <w:lang w:val="en-US"/>
-        </w:rPr>
-        <w:t xml:space="preserve"> </w:t>
-      </w:r>
-      <w:r>
-        <w:rPr>
-          <w:rFonts w:asciiTheme="minorHAnsi" w:hAnsiTheme="minorHAnsi" w:cstheme="minorHAnsi"/>
-          <w:b w:val="0"/>
-          <w:spacing w:val="0"/>
-          <w:szCs w:val="22"/>
-          <w:highlight w:val="white"/>
-          <w:lang w:val="en-US"/>
-        </w:rPr>
-        <w:t xml:space="preserve">The value of the attribute is of type </w:t>
-      </w:r>
-      <w:proofErr w:type="spellStart"/>
-      <w:r>
-        <w:rPr>
-          <w:rFonts w:asciiTheme="minorHAnsi" w:hAnsiTheme="minorHAnsi" w:cstheme="minorHAnsi"/>
-          <w:b w:val="0"/>
-          <w:spacing w:val="0"/>
-          <w:szCs w:val="22"/>
-          <w:highlight w:val="white"/>
-          <w:lang w:val="en-US"/>
-        </w:rPr>
-        <w:t>ExtendedVmrTyp</w:t>
-      </w:r>
-      <w:r>
-        <w:rPr>
-          <w:rFonts w:asciiTheme="minorHAnsi" w:hAnsiTheme="minorHAnsi" w:cstheme="minorHAnsi"/>
-          <w:b w:val="0"/>
-          <w:spacing w:val="0"/>
-          <w:szCs w:val="22"/>
-          <w:highlight w:val="white"/>
-          <w:lang w:val="en-US"/>
-        </w:rPr>
-        <w:t>eBase</w:t>
-      </w:r>
-      <w:proofErr w:type="spellEnd"/>
-      <w:r>
-        <w:rPr>
-          <w:rFonts w:asciiTheme="minorHAnsi" w:hAnsiTheme="minorHAnsi" w:cstheme="minorHAnsi"/>
-          <w:b w:val="0"/>
-          <w:spacing w:val="0"/>
-          <w:szCs w:val="22"/>
-          <w:highlight w:val="white"/>
-          <w:lang w:val="en-US"/>
-        </w:rPr>
-        <w:t xml:space="preserve">, an abstract class with an expressive </w:t>
-      </w:r>
-      <w:r>
-        <w:rPr>
-          <w:rFonts w:asciiTheme="minorHAnsi" w:hAnsiTheme="minorHAnsi" w:cstheme="minorHAnsi"/>
-          <w:b w:val="0"/>
-          <w:spacing w:val="0"/>
-          <w:szCs w:val="22"/>
-          <w:highlight w:val="white"/>
-          <w:lang w:val="en-US"/>
-        </w:rPr>
-        <w:t xml:space="preserve">number of specializations. This allows the value of an attribute to be any of the </w:t>
-      </w:r>
-      <w:proofErr w:type="spellStart"/>
-      <w:r>
-        <w:rPr>
-          <w:rFonts w:asciiTheme="minorHAnsi" w:hAnsiTheme="minorHAnsi" w:cstheme="minorHAnsi"/>
-          <w:b w:val="0"/>
-          <w:spacing w:val="0"/>
-          <w:szCs w:val="22"/>
-          <w:highlight w:val="white"/>
-          <w:lang w:val="en-US"/>
-        </w:rPr>
-        <w:t>vMR</w:t>
-      </w:r>
-      <w:proofErr w:type="spellEnd"/>
-      <w:r>
-        <w:rPr>
-          <w:rFonts w:asciiTheme="minorHAnsi" w:hAnsiTheme="minorHAnsi" w:cstheme="minorHAnsi"/>
-          <w:b w:val="0"/>
-          <w:spacing w:val="0"/>
-          <w:szCs w:val="22"/>
-          <w:highlight w:val="white"/>
-          <w:lang w:val="en-US"/>
-        </w:rPr>
-        <w:t xml:space="preserve"> </w:t>
-      </w:r>
-      <w:proofErr w:type="spellStart"/>
-      <w:r>
-        <w:rPr>
-          <w:rFonts w:asciiTheme="minorHAnsi" w:hAnsiTheme="minorHAnsi" w:cstheme="minorHAnsi"/>
-          <w:b w:val="0"/>
-          <w:spacing w:val="0"/>
-          <w:szCs w:val="22"/>
-          <w:highlight w:val="white"/>
-          <w:lang w:val="en-US"/>
-        </w:rPr>
-        <w:t>datatypes</w:t>
-      </w:r>
-      <w:proofErr w:type="spellEnd"/>
-      <w:r>
-        <w:rPr>
-          <w:rFonts w:asciiTheme="minorHAnsi" w:hAnsiTheme="minorHAnsi" w:cstheme="minorHAnsi"/>
-          <w:b w:val="0"/>
-          <w:spacing w:val="0"/>
-          <w:szCs w:val="22"/>
-          <w:highlight w:val="white"/>
-          <w:lang w:val="en-US"/>
-        </w:rPr>
-        <w:t xml:space="preserve"> or the higher-level types defined in the </w:t>
-      </w:r>
-      <w:proofErr w:type="spellStart"/>
-      <w:r>
-        <w:rPr>
-          <w:rFonts w:asciiTheme="minorHAnsi" w:hAnsiTheme="minorHAnsi" w:cstheme="minorHAnsi"/>
-          <w:b w:val="0"/>
-          <w:spacing w:val="0"/>
-          <w:szCs w:val="22"/>
-          <w:highlight w:val="white"/>
-          <w:lang w:val="en-US"/>
-        </w:rPr>
-        <w:t>vMR</w:t>
-      </w:r>
-      <w:proofErr w:type="spellEnd"/>
-      <w:r>
-        <w:rPr>
-          <w:rFonts w:asciiTheme="minorHAnsi" w:hAnsiTheme="minorHAnsi" w:cstheme="minorHAnsi"/>
-          <w:b w:val="0"/>
-          <w:spacing w:val="0"/>
-          <w:szCs w:val="22"/>
-          <w:highlight w:val="white"/>
-          <w:lang w:val="en-US"/>
-        </w:rPr>
-        <w:t xml:space="preserve"> such as </w:t>
+        <w:t xml:space="preserve"> or the higher-level types defined in the vMR such as </w:t>
       </w:r>
       <w:proofErr w:type="spellStart"/>
       <w:r>
@@ -10848,7 +10641,18 @@
           <w:highlight w:val="white"/>
           <w:lang w:val="en-US"/>
         </w:rPr>
-        <w:t xml:space="preserve">a </w:t>
+        <w:t>a ClinicalStatement</w:t>
+      </w:r>
+      <w:r>
+        <w:rPr>
+          <w:rFonts w:asciiTheme="minorHAnsi" w:hAnsiTheme="minorHAnsi" w:cstheme="minorHAnsi"/>
+          <w:b w:val="0"/>
+          <w:spacing w:val="0"/>
+          <w:szCs w:val="22"/>
+          <w:highlight w:val="white"/>
+          <w:lang w:val="en-US"/>
+        </w:rPr>
+        <w:t xml:space="preserve">, and an </w:t>
       </w:r>
       <w:proofErr w:type="spellStart"/>
       <w:r>
@@ -10860,7 +10664,7 @@
           <w:highlight w:val="white"/>
           <w:lang w:val="en-US"/>
         </w:rPr>
-        <w:t>ClinicalStatement</w:t>
+        <w:t>ExtendedVmrTypeBase</w:t>
       </w:r>
       <w:proofErr w:type="spellEnd"/>
       <w:r>
@@ -10872,30 +10676,6 @@
           <w:highlight w:val="white"/>
           <w:lang w:val="en-US"/>
         </w:rPr>
-        <w:t xml:space="preserve">, and an </w:t>
-      </w:r>
-      <w:proofErr w:type="spellStart"/>
-      <w:r>
-        <w:rPr>
-          <w:rFonts w:asciiTheme="minorHAnsi" w:hAnsiTheme="minorHAnsi" w:cstheme="minorHAnsi"/>
-          <w:b w:val="0"/>
-          <w:spacing w:val="0"/>
-          <w:szCs w:val="22"/>
-          <w:highlight w:val="white"/>
-          <w:lang w:val="en-US"/>
-        </w:rPr>
-        <w:t>ExtendedVmrTypeBase</w:t>
-      </w:r>
-      <w:proofErr w:type="spellEnd"/>
-      <w:r>
-        <w:rPr>
-          <w:rFonts w:asciiTheme="minorHAnsi" w:hAnsiTheme="minorHAnsi" w:cstheme="minorHAnsi"/>
-          <w:b w:val="0"/>
-          <w:spacing w:val="0"/>
-          <w:szCs w:val="22"/>
-          <w:highlight w:val="white"/>
-          <w:lang w:val="en-US"/>
-        </w:rPr>
         <w:t xml:space="preserve">. </w:t>
       </w:r>
       <w:r>
@@ -10982,7 +10762,6 @@
           <w:noProof/>
           <w:lang w:val="en-US"/>
         </w:rPr>
-        <w:lastRenderedPageBreak/>
         <w:drawing>
           <wp:inline distT="0" distB="0" distL="0" distR="0" wp14:anchorId="5C99B956" wp14:editId="1067F9E1">
             <wp:extent cx="4257675" cy="4648200"/>
@@ -11144,7 +10923,6 @@
           <w:noProof/>
           <w:lang w:val="en-US"/>
         </w:rPr>
-        <w:lastRenderedPageBreak/>
         <w:drawing>
           <wp:inline distT="0" distB="0" distL="0" distR="0" wp14:anchorId="37A4F32C" wp14:editId="4E11C317">
             <wp:extent cx="4390476" cy="1580952"/>
@@ -11242,208 +11020,199 @@
       <w:pPr>
         <w:pStyle w:val="Heading2"/>
       </w:pPr>
-      <w:bookmarkStart w:id="12" w:name="_Toc256763841"/>
+      <w:bookmarkStart w:id="11" w:name="_Toc256763841"/>
       <w:r>
         <w:t>cdsInput.xsd</w:t>
       </w:r>
+      <w:bookmarkEnd w:id="11"/>
+    </w:p>
+    <w:p>
+      <w:pPr>
+        <w:ind w:left="1002"/>
+        <w:rPr>
+          <w:b w:val="0"/>
+          <w:lang w:val="en-US"/>
+        </w:rPr>
+      </w:pPr>
+      <w:r>
+        <w:rPr>
+          <w:b w:val="0"/>
+          <w:lang w:val="en-US"/>
+        </w:rPr>
+        <w:t xml:space="preserve">CDSInput represents input data for a CDS system.  </w:t>
+      </w:r>
+      <w:r>
+        <w:rPr>
+          <w:b w:val="0"/>
+          <w:lang w:val="en-US"/>
+        </w:rPr>
+        <w:t>As a specific example, a CDSInput may be used as the primary input data payload for a CDS guidance service compliant with the HL7 Decision Support Service standard.  Further information regarding this type of use case can be found in the HL7 Decision Support Service specification and the HL7 Decision Support Service Implementation Guide</w:t>
+      </w:r>
+      <w:r>
+        <w:rPr>
+          <w:b w:val="0"/>
+          <w:lang w:val="en-US"/>
+        </w:rPr>
+        <w:t xml:space="preserve">.  Further information is also available in </w:t>
+      </w:r>
+      <w:r>
+        <w:rPr>
+          <w:b w:val="0"/>
+          <w:lang w:val="en-US"/>
+        </w:rPr>
+        <w:t>the actual schema annotations</w:t>
+      </w:r>
+      <w:r>
+        <w:rPr>
+          <w:b w:val="0"/>
+          <w:lang w:val="en-US"/>
+        </w:rPr>
+        <w:t xml:space="preserve">. </w:t>
+      </w:r>
+    </w:p>
+    <w:p>
+      <w:pPr>
+        <w:ind w:left="1002"/>
+        <w:rPr>
+          <w:b w:val="0"/>
+          <w:lang w:val="en-US"/>
+        </w:rPr>
+      </w:pPr>
+    </w:p>
+    <w:p>
+      <w:pPr>
+        <w:ind w:left="1002"/>
+        <w:rPr>
+          <w:b w:val="0"/>
+          <w:lang w:val="en-US"/>
+        </w:rPr>
+      </w:pPr>
+      <w:r>
+        <w:rPr>
+          <w:b w:val="0"/>
+          <w:lang w:val="en-US"/>
+        </w:rPr>
+        <w:t>The mai</w:t>
+      </w:r>
+      <w:r>
+        <w:rPr>
+          <w:b w:val="0"/>
+          <w:lang w:val="en-US"/>
+        </w:rPr>
+        <w:t>n component</w:t>
+      </w:r>
+      <w:r>
+        <w:rPr>
+          <w:b w:val="0"/>
+          <w:lang w:val="en-US"/>
+        </w:rPr>
+        <w:t xml:space="preserve"> of the cdsInput.xsd schema </w:t>
+      </w:r>
+      <w:r>
+        <w:rPr>
+          <w:b w:val="0"/>
+          <w:lang w:val="en-US"/>
+        </w:rPr>
+        <w:t>is the CDSInput type</w:t>
+      </w:r>
+      <w:r>
+        <w:rPr>
+          <w:b w:val="0"/>
+          <w:lang w:val="en-US"/>
+        </w:rPr>
+        <w:t>.</w:t>
+      </w:r>
+      <w:r>
+        <w:rPr>
+          <w:b w:val="0"/>
+          <w:lang w:val="en-US"/>
+        </w:rPr>
+        <w:t xml:space="preserve"> It is the container for the information that will be processed by a CDS engine necessary to provide patient guidance. </w:t>
+      </w:r>
+      <w:r>
+        <w:rPr>
+          <w:b w:val="0"/>
+          <w:lang w:val="en-US"/>
+        </w:rPr>
+        <w:t xml:space="preserve"> </w:t>
+      </w:r>
+      <w:r>
+        <w:rPr>
+          <w:b w:val="0"/>
+          <w:lang w:val="en-US"/>
+        </w:rPr>
+        <w:t xml:space="preserve">It defines a number of elements that will aid in this task including the patient information payload contained within the vmrInput </w:t>
+      </w:r>
+      <w:proofErr w:type="spellStart"/>
+      <w:r>
+        <w:rPr>
+          <w:b w:val="0"/>
+          <w:lang w:val="en-US"/>
+        </w:rPr>
+        <w:t>subtree</w:t>
+      </w:r>
+      <w:proofErr w:type="spellEnd"/>
+      <w:r>
+        <w:rPr>
+          <w:b w:val="0"/>
+          <w:lang w:val="en-US"/>
+        </w:rPr>
+        <w:t xml:space="preserve"> (which is a vMR-</w:t>
+      </w:r>
+      <w:r>
+        <w:rPr>
+          <w:b w:val="0"/>
+          <w:lang w:val="en-US"/>
+        </w:rPr>
+        <w:t>XSD-</w:t>
+      </w:r>
+      <w:r>
+        <w:rPr>
+          <w:b w:val="0"/>
+          <w:lang w:val="en-US"/>
+        </w:rPr>
+        <w:t xml:space="preserve">compliant </w:t>
+      </w:r>
+      <w:proofErr w:type="spellStart"/>
+      <w:r>
+        <w:rPr>
+          <w:b w:val="0"/>
+          <w:lang w:val="en-US"/>
+        </w:rPr>
+        <w:t>subtree</w:t>
+      </w:r>
+      <w:proofErr w:type="spellEnd"/>
+      <w:r>
+        <w:rPr>
+          <w:b w:val="0"/>
+          <w:lang w:val="en-US"/>
+        </w:rPr>
+        <w:t xml:space="preserve">) and the clinical context surrounding this request for guidance as specified by the </w:t>
+      </w:r>
+      <w:proofErr w:type="spellStart"/>
+      <w:r>
+        <w:rPr>
+          <w:b w:val="0"/>
+          <w:lang w:val="en-US"/>
+        </w:rPr>
+        <w:t>cdsContext</w:t>
+      </w:r>
+      <w:proofErr w:type="spellEnd"/>
+      <w:r>
+        <w:rPr>
+          <w:b w:val="0"/>
+          <w:lang w:val="en-US"/>
+        </w:rPr>
+        <w:t xml:space="preserve"> element</w:t>
+      </w:r>
+      <w:bookmarkStart w:id="12" w:name="_GoBack"/>
       <w:bookmarkEnd w:id="12"/>
-    </w:p>
-    <w:p>
-      <w:pPr>
-        <w:ind w:left="1002"/>
-        <w:rPr>
-          <w:b w:val="0"/>
-          <w:lang w:val="en-US"/>
-        </w:rPr>
-      </w:pPr>
-      <w:r>
-        <w:rPr>
-          <w:b w:val="0"/>
-          <w:lang w:val="en-US"/>
-        </w:rPr>
-        <w:t xml:space="preserve">CDSInput represents input data for a CDS system.  </w:t>
-      </w:r>
-      <w:r>
-        <w:rPr>
-          <w:b w:val="0"/>
-          <w:lang w:val="en-US"/>
-        </w:rPr>
-        <w:t>As a specific example, a CDSInput may be used as the primary input data payload for a CDS guidance service compliant with the HL7 Decision Support Service standard.  Further information regarding this type of use case can be found in the HL7 Decision Support Service specification and the HL7 Decision Support Service Implementation Guide</w:t>
-      </w:r>
-      <w:r>
-        <w:rPr>
-          <w:b w:val="0"/>
-          <w:lang w:val="en-US"/>
-        </w:rPr>
-        <w:t xml:space="preserve">.  Further information is also available in </w:t>
-      </w:r>
-      <w:r>
-        <w:rPr>
-          <w:b w:val="0"/>
-          <w:lang w:val="en-US"/>
-        </w:rPr>
-        <w:t>the actual schema annotations</w:t>
-      </w:r>
-      <w:r>
-        <w:rPr>
-          <w:b w:val="0"/>
-          <w:lang w:val="en-US"/>
-        </w:rPr>
-        <w:t xml:space="preserve">. </w:t>
-      </w:r>
-    </w:p>
-    <w:p>
-      <w:pPr>
-        <w:ind w:left="1002"/>
-        <w:rPr>
-          <w:b w:val="0"/>
-          <w:lang w:val="en-US"/>
-        </w:rPr>
-      </w:pPr>
-    </w:p>
-    <w:p>
-      <w:pPr>
-        <w:ind w:left="1002"/>
-        <w:rPr>
-          <w:b w:val="0"/>
-          <w:lang w:val="en-US"/>
-        </w:rPr>
-      </w:pPr>
-      <w:r>
-        <w:rPr>
-          <w:b w:val="0"/>
-          <w:lang w:val="en-US"/>
-        </w:rPr>
-        <w:t xml:space="preserve">The main components of the cdsInput.xsd schema </w:t>
-      </w:r>
-      <w:r>
-        <w:rPr>
-          <w:b w:val="0"/>
-          <w:lang w:val="en-US"/>
-        </w:rPr>
-        <w:t>is the CDSInput type</w:t>
-      </w:r>
       <w:r>
         <w:rPr>
           <w:b w:val="0"/>
           <w:lang w:val="en-US"/>
         </w:rPr>
         <w:t>.</w:t>
-      </w:r>
-      <w:r>
-        <w:rPr>
-          <w:b w:val="0"/>
-          <w:lang w:val="en-US"/>
-        </w:rPr>
-        <w:t xml:space="preserve"> It is the container for the information that will be processed by a CDS engine necessary to provide patient guidance. </w:t>
-      </w:r>
-      <w:r>
-        <w:rPr>
-          <w:b w:val="0"/>
-          <w:lang w:val="en-US"/>
-        </w:rPr>
-        <w:t xml:space="preserve"> </w:t>
-      </w:r>
-      <w:r>
-        <w:rPr>
-          <w:b w:val="0"/>
-          <w:lang w:val="en-US"/>
-        </w:rPr>
-        <w:t xml:space="preserve">It defines a number of elements that will aid in this task including the patient information payload contained within the </w:t>
-      </w:r>
-      <w:proofErr w:type="spellStart"/>
-      <w:r>
-        <w:rPr>
-          <w:b w:val="0"/>
-          <w:lang w:val="en-US"/>
-        </w:rPr>
-        <w:t>vmrInput</w:t>
-      </w:r>
-      <w:proofErr w:type="spellEnd"/>
-      <w:r>
-        <w:rPr>
-          <w:b w:val="0"/>
-          <w:lang w:val="en-US"/>
-        </w:rPr>
-        <w:t xml:space="preserve"> </w:t>
-      </w:r>
-      <w:proofErr w:type="spellStart"/>
-      <w:r>
-        <w:rPr>
-          <w:b w:val="0"/>
-          <w:lang w:val="en-US"/>
-        </w:rPr>
-        <w:t>subtree</w:t>
-      </w:r>
-      <w:proofErr w:type="spellEnd"/>
-      <w:r>
-        <w:rPr>
-          <w:b w:val="0"/>
-          <w:lang w:val="en-US"/>
-        </w:rPr>
-        <w:t xml:space="preserve"> (which is a </w:t>
-      </w:r>
-      <w:proofErr w:type="spellStart"/>
-      <w:r>
-        <w:rPr>
-          <w:b w:val="0"/>
-          <w:lang w:val="en-US"/>
-        </w:rPr>
-        <w:t>vMR</w:t>
-      </w:r>
-      <w:proofErr w:type="spellEnd"/>
-      <w:r>
-        <w:rPr>
-          <w:b w:val="0"/>
-          <w:lang w:val="en-US"/>
-        </w:rPr>
-        <w:t>-</w:t>
-      </w:r>
-      <w:r>
-        <w:rPr>
-          <w:b w:val="0"/>
-          <w:lang w:val="en-US"/>
-        </w:rPr>
-        <w:t>XSD-</w:t>
-      </w:r>
-      <w:r>
-        <w:rPr>
-          <w:b w:val="0"/>
-          <w:lang w:val="en-US"/>
-        </w:rPr>
-        <w:t xml:space="preserve">compliant </w:t>
-      </w:r>
-      <w:proofErr w:type="spellStart"/>
-      <w:r>
-        <w:rPr>
-          <w:b w:val="0"/>
-          <w:lang w:val="en-US"/>
-        </w:rPr>
-        <w:t>subtree</w:t>
-      </w:r>
-      <w:proofErr w:type="spellEnd"/>
-      <w:r>
-        <w:rPr>
-          <w:b w:val="0"/>
-          <w:lang w:val="en-US"/>
-        </w:rPr>
-        <w:t xml:space="preserve">) and the clinical context surrounding this request for guidance as specified by the </w:t>
-      </w:r>
-      <w:proofErr w:type="spellStart"/>
-      <w:r>
-        <w:rPr>
-          <w:b w:val="0"/>
-          <w:lang w:val="en-US"/>
-        </w:rPr>
-        <w:t>cdsContext</w:t>
-      </w:r>
-      <w:proofErr w:type="spellEnd"/>
-      <w:r>
-        <w:rPr>
-          <w:b w:val="0"/>
-          <w:lang w:val="en-US"/>
-        </w:rPr>
-        <w:t xml:space="preserve"> element.</w:t>
       </w:r>
     </w:p>
     <w:p>
@@ -11573,7 +11342,6 @@
       </w:pPr>
       <w:bookmarkStart w:id="13" w:name="_Toc256763842"/>
       <w:r>
-        <w:lastRenderedPageBreak/>
         <w:t>cdsInputSpecification.xsd</w:t>
       </w:r>
       <w:bookmarkEnd w:id="13"/>
@@ -11791,7 +11559,6 @@
       </w:pPr>
       <w:bookmarkStart w:id="14" w:name="_Toc256763843"/>
       <w:r>
-        <w:lastRenderedPageBreak/>
         <w:t>cdsOutput.xsd</w:t>
       </w:r>
       <w:bookmarkEnd w:id="14"/>
@@ -12026,7 +11793,6 @@
           <w:noProof/>
           <w:lang w:val="en-US"/>
         </w:rPr>
-        <w:lastRenderedPageBreak/>
         <w:drawing>
           <wp:inline distT="0" distB="0" distL="0" distR="0" wp14:anchorId="18A2D288" wp14:editId="39735A03">
             <wp:extent cx="5390476" cy="6647619"/>
@@ -12130,7 +11896,6 @@
       </w:pPr>
       <w:bookmarkStart w:id="15" w:name="_Toc256763844"/>
       <w:r>
-        <w:lastRenderedPageBreak/>
         <w:t>cdsOutputSpecification.xsd</w:t>
       </w:r>
       <w:bookmarkEnd w:id="15"/>
@@ -12591,7 +12356,6 @@
         <w:ind w:left="432"/>
       </w:pPr>
       <w:r>
-        <w:lastRenderedPageBreak/>
         <w:t xml:space="preserve">Figure </w:t>
       </w:r>
       <w:r>
@@ -12867,7 +12631,7 @@
 </file>
 
 <file path=word/endnotes.xml><?xml version="1.0" encoding="utf-8"?>
-<w:endnotes xmlns:wpc="http://schemas.microsoft.com/office/word/2010/wordprocessingCanvas" xmlns:mo="http://schemas.microsoft.com/office/mac/office/2008/main" xmlns:mc="http://schemas.openxmlformats.org/markup-compatibility/2006" xmlns:mv="urn:schemas-microsoft-com:mac:vml" xmlns:o="urn:schemas-microsoft-com:office:office" xmlns:r="http://schemas.openxmlformats.org/officeDocument/2006/relationships" xmlns:m="http://schemas.openxmlformats.org/officeDocument/2006/math" xmlns:v="urn:schemas-microsoft-com:vml" xmlns:wp14="http://schemas.microsoft.com/office/word/2010/wordprocessingDrawing" xmlns:wp="http://schemas.openxmlformats.org/drawingml/2006/wordprocessingDrawing" xmlns:w10="urn:schemas-microsoft-com:office:word" xmlns:w="http://schemas.openxmlformats.org/wordprocessingml/2006/main" xmlns:w14="http://schemas.microsoft.com/office/word/2010/wordml" xmlns:wpg="http://schemas.microsoft.com/office/word/2010/wordprocessingGroup" xmlns:wpi="http://schemas.microsoft.com/office/word/2010/wordprocessingInk" xmlns:wne="http://schemas.microsoft.com/office/word/2006/wordml" xmlns:wps="http://schemas.microsoft.com/office/word/2010/wordprocessingShape" mc:Ignorable="w14 wp14">
+<w:endnotes xmlns:wpc="http://schemas.microsoft.com/office/word/2010/wordprocessingCanvas" xmlns:mc="http://schemas.openxmlformats.org/markup-compatibility/2006" xmlns:o="urn:schemas-microsoft-com:office:office" xmlns:r="http://schemas.openxmlformats.org/officeDocument/2006/relationships" xmlns:m="http://schemas.openxmlformats.org/officeDocument/2006/math" xmlns:v="urn:schemas-microsoft-com:vml" xmlns:wp14="http://schemas.microsoft.com/office/word/2010/wordprocessingDrawing" xmlns:wp="http://schemas.openxmlformats.org/drawingml/2006/wordprocessingDrawing" xmlns:w10="urn:schemas-microsoft-com:office:word" xmlns:w="http://schemas.openxmlformats.org/wordprocessingml/2006/main" xmlns:w14="http://schemas.microsoft.com/office/word/2010/wordml" xmlns:wpg="http://schemas.microsoft.com/office/word/2010/wordprocessingGroup" xmlns:wpi="http://schemas.microsoft.com/office/word/2010/wordprocessingInk" xmlns:wne="http://schemas.microsoft.com/office/word/2006/wordml" xmlns:wps="http://schemas.microsoft.com/office/word/2010/wordprocessingShape" mc:Ignorable="w14 wp14">
   <w:endnote w:type="separator" w:id="-1">
     <w:p>
       <w:r>
@@ -12886,7 +12650,7 @@
 </file>
 
 <file path=word/footer1.xml><?xml version="1.0" encoding="utf-8"?>
-<w:ftr xmlns:wpc="http://schemas.microsoft.com/office/word/2010/wordprocessingCanvas" xmlns:mo="http://schemas.microsoft.com/office/mac/office/2008/main" xmlns:mc="http://schemas.openxmlformats.org/markup-compatibility/2006" xmlns:mv="urn:schemas-microsoft-com:mac:vml" xmlns:o="urn:schemas-microsoft-com:office:office" xmlns:r="http://schemas.openxmlformats.org/officeDocument/2006/relationships" xmlns:m="http://schemas.openxmlformats.org/officeDocument/2006/math" xmlns:v="urn:schemas-microsoft-com:vml" xmlns:wp14="http://schemas.microsoft.com/office/word/2010/wordprocessingDrawing" xmlns:wp="http://schemas.openxmlformats.org/drawingml/2006/wordprocessingDrawing" xmlns:w10="urn:schemas-microsoft-com:office:word" xmlns:w="http://schemas.openxmlformats.org/wordprocessingml/2006/main" xmlns:w14="http://schemas.microsoft.com/office/word/2010/wordml" xmlns:wpg="http://schemas.microsoft.com/office/word/2010/wordprocessingGroup" xmlns:wpi="http://schemas.microsoft.com/office/word/2010/wordprocessingInk" xmlns:wne="http://schemas.microsoft.com/office/word/2006/wordml" xmlns:wps="http://schemas.microsoft.com/office/word/2010/wordprocessingShape" mc:Ignorable="w14 wp14">
+<w:ftr xmlns:wpc="http://schemas.microsoft.com/office/word/2010/wordprocessingCanvas" xmlns:mc="http://schemas.openxmlformats.org/markup-compatibility/2006" xmlns:o="urn:schemas-microsoft-com:office:office" xmlns:r="http://schemas.openxmlformats.org/officeDocument/2006/relationships" xmlns:m="http://schemas.openxmlformats.org/officeDocument/2006/math" xmlns:v="urn:schemas-microsoft-com:vml" xmlns:wp14="http://schemas.microsoft.com/office/word/2010/wordprocessingDrawing" xmlns:wp="http://schemas.openxmlformats.org/drawingml/2006/wordprocessingDrawing" xmlns:w10="urn:schemas-microsoft-com:office:word" xmlns:w="http://schemas.openxmlformats.org/wordprocessingml/2006/main" xmlns:w14="http://schemas.microsoft.com/office/word/2010/wordml" xmlns:wpg="http://schemas.microsoft.com/office/word/2010/wordprocessingGroup" xmlns:wpi="http://schemas.microsoft.com/office/word/2010/wordprocessingInk" xmlns:wne="http://schemas.microsoft.com/office/word/2006/wordml" xmlns:wps="http://schemas.microsoft.com/office/word/2010/wordprocessingShape" mc:Ignorable="w14 wp14">
   <w:p>
     <w:pPr>
       <w:pStyle w:val="Footer"/>
@@ -12923,7 +12687,7 @@
 </file>
 
 <file path=word/footer2.xml><?xml version="1.0" encoding="utf-8"?>
-<w:ftr xmlns:wpc="http://schemas.microsoft.com/office/word/2010/wordprocessingCanvas" xmlns:mo="http://schemas.microsoft.com/office/mac/office/2008/main" xmlns:mc="http://schemas.openxmlformats.org/markup-compatibility/2006" xmlns:mv="urn:schemas-microsoft-com:mac:vml" xmlns:o="urn:schemas-microsoft-com:office:office" xmlns:r="http://schemas.openxmlformats.org/officeDocument/2006/relationships" xmlns:m="http://schemas.openxmlformats.org/officeDocument/2006/math" xmlns:v="urn:schemas-microsoft-com:vml" xmlns:wp14="http://schemas.microsoft.com/office/word/2010/wordprocessingDrawing" xmlns:wp="http://schemas.openxmlformats.org/drawingml/2006/wordprocessingDrawing" xmlns:w10="urn:schemas-microsoft-com:office:word" xmlns:w="http://schemas.openxmlformats.org/wordprocessingml/2006/main" xmlns:w14="http://schemas.microsoft.com/office/word/2010/wordml" xmlns:wpg="http://schemas.microsoft.com/office/word/2010/wordprocessingGroup" xmlns:wpi="http://schemas.microsoft.com/office/word/2010/wordprocessingInk" xmlns:wne="http://schemas.microsoft.com/office/word/2006/wordml" xmlns:wps="http://schemas.microsoft.com/office/word/2010/wordprocessingShape" mc:Ignorable="w14 wp14">
+<w:ftr xmlns:wpc="http://schemas.microsoft.com/office/word/2010/wordprocessingCanvas" xmlns:mc="http://schemas.openxmlformats.org/markup-compatibility/2006" xmlns:o="urn:schemas-microsoft-com:office:office" xmlns:r="http://schemas.openxmlformats.org/officeDocument/2006/relationships" xmlns:m="http://schemas.openxmlformats.org/officeDocument/2006/math" xmlns:v="urn:schemas-microsoft-com:vml" xmlns:wp14="http://schemas.microsoft.com/office/word/2010/wordprocessingDrawing" xmlns:wp="http://schemas.openxmlformats.org/drawingml/2006/wordprocessingDrawing" xmlns:w10="urn:schemas-microsoft-com:office:word" xmlns:w="http://schemas.openxmlformats.org/wordprocessingml/2006/main" xmlns:w14="http://schemas.microsoft.com/office/word/2010/wordml" xmlns:wpg="http://schemas.microsoft.com/office/word/2010/wordprocessingGroup" xmlns:wpi="http://schemas.microsoft.com/office/word/2010/wordprocessingInk" xmlns:wne="http://schemas.microsoft.com/office/word/2006/wordml" xmlns:wps="http://schemas.microsoft.com/office/word/2010/wordprocessingShape" mc:Ignorable="w14 wp14">
   <w:p>
     <w:pPr>
       <w:pStyle w:val="Footer"/>
@@ -12955,7 +12719,7 @@
         <w:rStyle w:val="PageNumber"/>
         <w:noProof/>
       </w:rPr>
-      <w:t>4</w:t>
+      <w:t>2</w:t>
     </w:r>
     <w:r>
       <w:rPr>
@@ -12973,7 +12737,7 @@
 </file>
 
 <file path=word/footnotes.xml><?xml version="1.0" encoding="utf-8"?>
-<w:footnotes xmlns:wpc="http://schemas.microsoft.com/office/word/2010/wordprocessingCanvas" xmlns:mo="http://schemas.microsoft.com/office/mac/office/2008/main" xmlns:mc="http://schemas.openxmlformats.org/markup-compatibility/2006" xmlns:mv="urn:schemas-microsoft-com:mac:vml" xmlns:o="urn:schemas-microsoft-com:office:office" xmlns:r="http://schemas.openxmlformats.org/officeDocument/2006/relationships" xmlns:m="http://schemas.openxmlformats.org/officeDocument/2006/math" xmlns:v="urn:schemas-microsoft-com:vml" xmlns:wp14="http://schemas.microsoft.com/office/word/2010/wordprocessingDrawing" xmlns:wp="http://schemas.openxmlformats.org/drawingml/2006/wordprocessingDrawing" xmlns:w10="urn:schemas-microsoft-com:office:word" xmlns:w="http://schemas.openxmlformats.org/wordprocessingml/2006/main" xmlns:w14="http://schemas.microsoft.com/office/word/2010/wordml" xmlns:wpg="http://schemas.microsoft.com/office/word/2010/wordprocessingGroup" xmlns:wpi="http://schemas.microsoft.com/office/word/2010/wordprocessingInk" xmlns:wne="http://schemas.microsoft.com/office/word/2006/wordml" xmlns:wps="http://schemas.microsoft.com/office/word/2010/wordprocessingShape" mc:Ignorable="w14 wp14">
+<w:footnotes xmlns:wpc="http://schemas.microsoft.com/office/word/2010/wordprocessingCanvas" xmlns:mc="http://schemas.openxmlformats.org/markup-compatibility/2006" xmlns:o="urn:schemas-microsoft-com:office:office" xmlns:r="http://schemas.openxmlformats.org/officeDocument/2006/relationships" xmlns:m="http://schemas.openxmlformats.org/officeDocument/2006/math" xmlns:v="urn:schemas-microsoft-com:vml" xmlns:wp14="http://schemas.microsoft.com/office/word/2010/wordprocessingDrawing" xmlns:wp="http://schemas.openxmlformats.org/drawingml/2006/wordprocessingDrawing" xmlns:w10="urn:schemas-microsoft-com:office:word" xmlns:w="http://schemas.openxmlformats.org/wordprocessingml/2006/main" xmlns:w14="http://schemas.microsoft.com/office/word/2010/wordml" xmlns:wpg="http://schemas.microsoft.com/office/word/2010/wordprocessingGroup" xmlns:wpi="http://schemas.microsoft.com/office/word/2010/wordprocessingInk" xmlns:wne="http://schemas.microsoft.com/office/word/2006/wordml" xmlns:wps="http://schemas.microsoft.com/office/word/2010/wordprocessingShape" mc:Ignorable="w14 wp14">
   <w:footnote w:type="separator" w:id="-1">
     <w:p>
       <w:r>
@@ -12992,7 +12756,7 @@
 </file>
 
 <file path=word/numbering.xml><?xml version="1.0" encoding="utf-8"?>
-<w:numbering xmlns:wpc="http://schemas.microsoft.com/office/word/2010/wordprocessingCanvas" xmlns:mo="http://schemas.microsoft.com/office/mac/office/2008/main" xmlns:mc="http://schemas.openxmlformats.org/markup-compatibility/2006" xmlns:mv="urn:schemas-microsoft-com:mac:vml" xmlns:o="urn:schemas-microsoft-com:office:office" xmlns:r="http://schemas.openxmlformats.org/officeDocument/2006/relationships" xmlns:m="http://schemas.openxmlformats.org/officeDocument/2006/math" xmlns:v="urn:schemas-microsoft-com:vml" xmlns:wp14="http://schemas.microsoft.com/office/word/2010/wordprocessingDrawing" xmlns:wp="http://schemas.openxmlformats.org/drawingml/2006/wordprocessingDrawing" xmlns:w10="urn:schemas-microsoft-com:office:word" xmlns:w="http://schemas.openxmlformats.org/wordprocessingml/2006/main" xmlns:w14="http://schemas.microsoft.com/office/word/2010/wordml" xmlns:wpg="http://schemas.microsoft.com/office/word/2010/wordprocessingGroup" xmlns:wpi="http://schemas.microsoft.com/office/word/2010/wordprocessingInk" xmlns:wne="http://schemas.microsoft.com/office/word/2006/wordml" xmlns:wps="http://schemas.microsoft.com/office/word/2010/wordprocessingShape" mc:Ignorable="w14 wp14">
+<w:numbering xmlns:wpc="http://schemas.microsoft.com/office/word/2010/wordprocessingCanvas" xmlns:mc="http://schemas.openxmlformats.org/markup-compatibility/2006" xmlns:o="urn:schemas-microsoft-com:office:office" xmlns:r="http://schemas.openxmlformats.org/officeDocument/2006/relationships" xmlns:m="http://schemas.openxmlformats.org/officeDocument/2006/math" xmlns:v="urn:schemas-microsoft-com:vml" xmlns:wp14="http://schemas.microsoft.com/office/word/2010/wordprocessingDrawing" xmlns:wp="http://schemas.openxmlformats.org/drawingml/2006/wordprocessingDrawing" xmlns:w10="urn:schemas-microsoft-com:office:word" xmlns:w="http://schemas.openxmlformats.org/wordprocessingml/2006/main" xmlns:w14="http://schemas.microsoft.com/office/word/2010/wordml" xmlns:wpg="http://schemas.microsoft.com/office/word/2010/wordprocessingGroup" xmlns:wpi="http://schemas.microsoft.com/office/word/2010/wordprocessingInk" xmlns:wne="http://schemas.microsoft.com/office/word/2006/wordml" xmlns:wps="http://schemas.microsoft.com/office/word/2010/wordprocessingShape" mc:Ignorable="w14 wp14">
   <w:abstractNum w:abstractNumId="0">
     <w:nsid w:val="0A2D0FC4"/>
     <w:multiLevelType w:val="hybridMultilevel"/>
@@ -14120,7 +13884,7 @@
     </w:rPrDefault>
     <w:pPrDefault/>
   </w:docDefaults>
-  <w:latentStyles w:defLockedState="0" w:defUIPriority="99" w:defSemiHidden="1" w:defUnhideWhenUsed="1" w:defQFormat="0" w:count="276">
+  <w:latentStyles w:defLockedState="0" w:defUIPriority="99" w:defSemiHidden="1" w:defUnhideWhenUsed="1" w:defQFormat="0" w:count="267">
     <w:lsdException w:name="Normal" w:semiHidden="0" w:uiPriority="0" w:unhideWhenUsed="0" w:qFormat="1"/>
     <w:lsdException w:name="heading 1" w:semiHidden="0" w:uiPriority="0" w:unhideWhenUsed="0" w:qFormat="1"/>
     <w:lsdException w:name="heading 2" w:semiHidden="0" w:uiPriority="0" w:unhideWhenUsed="0" w:qFormat="1"/>
@@ -14147,15 +13911,6 @@
     <w:lsdException w:name="Strong" w:semiHidden="0" w:uiPriority="22" w:unhideWhenUsed="0" w:qFormat="1"/>
     <w:lsdException w:name="Emphasis" w:semiHidden="0" w:uiPriority="20" w:unhideWhenUsed="0" w:qFormat="1"/>
     <w:lsdException w:name="Table Grid" w:semiHidden="0" w:uiPriority="59" w:unhideWhenUsed="0"/>
-    <w:lsdException w:name="Note Level 1" w:semiHidden="0" w:unhideWhenUsed="0"/>
-    <w:lsdException w:name="Note Level 2" w:semiHidden="0" w:unhideWhenUsed="0"/>
-    <w:lsdException w:name="Note Level 3" w:semiHidden="0" w:unhideWhenUsed="0"/>
-    <w:lsdException w:name="Note Level 4" w:semiHidden="0" w:unhideWhenUsed="0"/>
-    <w:lsdException w:name="Note Level 5" w:semiHidden="0" w:unhideWhenUsed="0"/>
-    <w:lsdException w:name="Note Level 6" w:semiHidden="0" w:unhideWhenUsed="0"/>
-    <w:lsdException w:name="Note Level 7" w:semiHidden="0" w:unhideWhenUsed="0"/>
-    <w:lsdException w:name="Note Level 8" w:semiHidden="0" w:unhideWhenUsed="0"/>
-    <w:lsdException w:name="Note Level 9" w:semiHidden="0" w:unhideWhenUsed="0"/>
     <w:lsdException w:name="Placeholder Text" w:unhideWhenUsed="0"/>
     <w:lsdException w:name="No Spacing" w:semiHidden="0" w:uiPriority="1" w:unhideWhenUsed="0" w:qFormat="1"/>
     <w:lsdException w:name="Light Shading" w:semiHidden="0" w:uiPriority="60" w:unhideWhenUsed="0"/>
@@ -15215,7 +14970,7 @@
 </file>
 
 <file path=word/stylesWithEffects.xml><?xml version="1.0" encoding="utf-8"?>
-<w:styles xmlns:wpc="http://schemas.microsoft.com/office/word/2010/wordprocessingCanvas" xmlns:mo="http://schemas.microsoft.com/office/mac/office/2008/main" xmlns:mc="http://schemas.openxmlformats.org/markup-compatibility/2006" xmlns:mv="urn:schemas-microsoft-com:mac:vml" xmlns:o="urn:schemas-microsoft-com:office:office" xmlns:r="http://schemas.openxmlformats.org/officeDocument/2006/relationships" xmlns:m="http://schemas.openxmlformats.org/officeDocument/2006/math" xmlns:v="urn:schemas-microsoft-com:vml" xmlns:wp14="http://schemas.microsoft.com/office/word/2010/wordprocessingDrawing" xmlns:wp="http://schemas.openxmlformats.org/drawingml/2006/wordprocessingDrawing" xmlns:w10="urn:schemas-microsoft-com:office:word" xmlns:w="http://schemas.openxmlformats.org/wordprocessingml/2006/main" xmlns:w14="http://schemas.microsoft.com/office/word/2010/wordml" xmlns:wpg="http://schemas.microsoft.com/office/word/2010/wordprocessingGroup" xmlns:wpi="http://schemas.microsoft.com/office/word/2010/wordprocessingInk" xmlns:wne="http://schemas.microsoft.com/office/word/2006/wordml" xmlns:wps="http://schemas.microsoft.com/office/word/2010/wordprocessingShape" mc:Ignorable="w14 wp14">
+<w:styles xmlns:wpc="http://schemas.microsoft.com/office/word/2010/wordprocessingCanvas" xmlns:mc="http://schemas.openxmlformats.org/markup-compatibility/2006" xmlns:o="urn:schemas-microsoft-com:office:office" xmlns:r="http://schemas.openxmlformats.org/officeDocument/2006/relationships" xmlns:m="http://schemas.openxmlformats.org/officeDocument/2006/math" xmlns:v="urn:schemas-microsoft-com:vml" xmlns:wp14="http://schemas.microsoft.com/office/word/2010/wordprocessingDrawing" xmlns:wp="http://schemas.openxmlformats.org/drawingml/2006/wordprocessingDrawing" xmlns:w10="urn:schemas-microsoft-com:office:word" xmlns:w="http://schemas.openxmlformats.org/wordprocessingml/2006/main" xmlns:w14="http://schemas.microsoft.com/office/word/2010/wordml" xmlns:wpg="http://schemas.microsoft.com/office/word/2010/wordprocessingGroup" xmlns:wpi="http://schemas.microsoft.com/office/word/2010/wordprocessingInk" xmlns:wne="http://schemas.microsoft.com/office/word/2006/wordml" xmlns:wps="http://schemas.microsoft.com/office/word/2010/wordprocessingShape" mc:Ignorable="w14 wp14">
   <w:docDefaults>
     <w:rPrDefault>
       <w:rPr>
@@ -15225,7 +14980,7 @@
     </w:rPrDefault>
     <w:pPrDefault/>
   </w:docDefaults>
-  <w:latentStyles w:defLockedState="0" w:defUIPriority="99" w:defSemiHidden="1" w:defUnhideWhenUsed="1" w:defQFormat="0" w:count="276">
+  <w:latentStyles w:defLockedState="0" w:defUIPriority="99" w:defSemiHidden="1" w:defUnhideWhenUsed="1" w:defQFormat="0" w:count="267">
     <w:lsdException w:name="Normal" w:semiHidden="0" w:uiPriority="0" w:unhideWhenUsed="0" w:qFormat="1"/>
     <w:lsdException w:name="heading 1" w:semiHidden="0" w:uiPriority="0" w:unhideWhenUsed="0" w:qFormat="1"/>
     <w:lsdException w:name="heading 2" w:semiHidden="0" w:uiPriority="0" w:unhideWhenUsed="0" w:qFormat="1"/>
@@ -15252,15 +15007,6 @@
     <w:lsdException w:name="Strong" w:semiHidden="0" w:uiPriority="22" w:unhideWhenUsed="0" w:qFormat="1"/>
     <w:lsdException w:name="Emphasis" w:semiHidden="0" w:uiPriority="20" w:unhideWhenUsed="0" w:qFormat="1"/>
     <w:lsdException w:name="Table Grid" w:semiHidden="0" w:uiPriority="59" w:unhideWhenUsed="0"/>
-    <w:lsdException w:name="Note Level 1" w:semiHidden="0" w:unhideWhenUsed="0"/>
-    <w:lsdException w:name="Note Level 2" w:semiHidden="0" w:unhideWhenUsed="0"/>
-    <w:lsdException w:name="Note Level 3" w:semiHidden="0" w:unhideWhenUsed="0"/>
-    <w:lsdException w:name="Note Level 4" w:semiHidden="0" w:unhideWhenUsed="0"/>
-    <w:lsdException w:name="Note Level 5" w:semiHidden="0" w:unhideWhenUsed="0"/>
-    <w:lsdException w:name="Note Level 6" w:semiHidden="0" w:unhideWhenUsed="0"/>
-    <w:lsdException w:name="Note Level 7" w:semiHidden="0" w:unhideWhenUsed="0"/>
-    <w:lsdException w:name="Note Level 8" w:semiHidden="0" w:unhideWhenUsed="0"/>
-    <w:lsdException w:name="Note Level 9" w:semiHidden="0" w:unhideWhenUsed="0"/>
     <w:lsdException w:name="Placeholder Text" w:unhideWhenUsed="0"/>
     <w:lsdException w:name="No Spacing" w:semiHidden="0" w:uiPriority="1" w:unhideWhenUsed="0" w:qFormat="1"/>
     <w:lsdException w:name="Light Shading" w:semiHidden="0" w:uiPriority="60" w:unhideWhenUsed="0"/>
@@ -16609,7 +16355,7 @@
 </file>
 
 <file path=customXml/itemProps1.xml><?xml version="1.0" encoding="utf-8"?>
-<ds:datastoreItem xmlns:ds="http://schemas.openxmlformats.org/officeDocument/2006/customXml" ds:itemID="{34BFE3D0-0644-4543-AA54-754F503E142E}">
+<ds:datastoreItem xmlns:ds="http://schemas.openxmlformats.org/officeDocument/2006/customXml" ds:itemID="{2AE03854-0A12-4AC4-8A2D-61817DFD5779}">
   <ds:schemaRefs>
     <ds:schemaRef ds:uri="http://schemas.openxmlformats.org/officeDocument/2006/bibliography"/>
   </ds:schemaRefs>

</xml_diff>